<commit_message>
tweaks to ch 6
</commit_message>
<xml_diff>
--- a/chapters/ch06/ch06.docx
+++ b/chapters/ch06/ch06.docx
@@ -6,8 +6,6 @@
       <w:pPr>
         <w:pStyle w:val="ChapterTitle"/>
       </w:pPr>
-      <w:bookmarkStart w:id="0" w:name="_GoBack"/>
-      <w:bookmarkEnd w:id="0"/>
       <w:r>
         <w:t xml:space="preserve">Chapter 6: </w:t>
       </w:r>
@@ -36,7 +34,20 @@
         <w:pStyle w:val="Para"/>
       </w:pPr>
       <w:r>
-        <w:t xml:space="preserve">In chapter 1, we briefly mentioned how data analysis is like how we imagine archeology to be: </w:t>
+        <w:t xml:space="preserve">In </w:t>
+      </w:r>
+      <w:ins w:id="0" w:author="Bob Rudis" w:date="2013-09-02T12:26:00Z">
+        <w:r>
+          <w:t>C</w:t>
+        </w:r>
+      </w:ins>
+      <w:del w:id="1" w:author="Bob Rudis" w:date="2013-09-02T12:26:00Z">
+        <w:r>
+          <w:delText>c</w:delText>
+        </w:r>
+      </w:del>
+      <w:r>
+        <w:t xml:space="preserve">hapter 1, we briefly mentioned how data analysis is like how we imagine archeology to be: </w:t>
       </w:r>
       <w:r>
         <w:t xml:space="preserve">spending hour after hour with small tools in the hope of uncovering even the tiniest of insights in the </w:t>
@@ -185,10 +196,54 @@
         <w:t>perceives</w:t>
       </w:r>
       <w:r>
-        <w:t xml:space="preserve"> matches the same story we uncovered within the data.  The visual language need</w:t>
-      </w:r>
-      <w:r>
-        <w:t xml:space="preserve">s to be clear and unambiguous and wrapping around the truth.  Every point, line, color and shape we place into </w:t>
+        <w:t xml:space="preserve"> matches the same story we uncovered within the data.  The visual language </w:t>
+      </w:r>
+      <w:ins w:id="2" w:author="Bob Rudis" w:date="2013-09-02T12:29:00Z">
+        <w:r>
+          <w:t xml:space="preserve">is a wrapper around the truth, thus it </w:t>
+        </w:r>
+      </w:ins>
+      <w:r>
+        <w:t>need</w:t>
+      </w:r>
+      <w:r>
+        <w:t>s to be clear</w:t>
+      </w:r>
+      <w:ins w:id="3" w:author="Bob Rudis" w:date="2013-09-02T12:30:00Z">
+        <w:r>
+          <w:t xml:space="preserve"> and</w:t>
+        </w:r>
+      </w:ins>
+      <w:ins w:id="4" w:author="Bob Rudis" w:date="2013-09-02T12:29:00Z">
+        <w:r>
+          <w:t xml:space="preserve"> </w:t>
+        </w:r>
+      </w:ins>
+      <w:del w:id="5" w:author="Bob Rudis" w:date="2013-09-02T12:29:00Z">
+        <w:r>
+          <w:delText xml:space="preserve"> and </w:delText>
+        </w:r>
+      </w:del>
+      <w:r>
+        <w:t>unambiguous</w:t>
+      </w:r>
+      <w:del w:id="6" w:author="Bob Rudis" w:date="2013-09-02T12:30:00Z">
+        <w:r>
+          <w:delText xml:space="preserve"> and </w:delText>
+        </w:r>
+      </w:del>
+      <w:del w:id="7" w:author="Bob Rudis" w:date="2013-09-02T12:29:00Z">
+        <w:r>
+          <w:delText xml:space="preserve">wrapping </w:delText>
+        </w:r>
+      </w:del>
+      <w:del w:id="8" w:author="Bob Rudis" w:date="2013-09-02T12:30:00Z">
+        <w:r>
+          <w:delText>around the truth</w:delText>
+        </w:r>
+      </w:del>
+      <w:r>
+        <w:t xml:space="preserve">.  Every point, line, color and shape we place into </w:t>
       </w:r>
       <w:proofErr w:type="gramStart"/>
       <w:r>
@@ -204,11 +259,31 @@
         <w:pStyle w:val="Para"/>
       </w:pPr>
       <w:r>
-        <w:t xml:space="preserve">A good story is only good if it is relevant and </w:t>
-      </w:r>
-      <w:r>
-        <w:t xml:space="preserve">hopefully </w:t>
-      </w:r>
+        <w:t>A good story is only good if it is relevant and</w:t>
+      </w:r>
+      <w:ins w:id="9" w:author="Bob Rudis" w:date="2013-09-02T12:30:00Z">
+        <w:r>
+          <w:t>—</w:t>
+        </w:r>
+      </w:ins>
+      <w:del w:id="10" w:author="Bob Rudis" w:date="2013-09-02T12:30:00Z">
+        <w:r>
+          <w:delText xml:space="preserve"> </w:delText>
+        </w:r>
+      </w:del>
+      <w:r>
+        <w:t>hopefully</w:t>
+      </w:r>
+      <w:ins w:id="11" w:author="Bob Rudis" w:date="2013-09-02T12:30:00Z">
+        <w:r>
+          <w:t>—</w:t>
+        </w:r>
+      </w:ins>
+      <w:del w:id="12" w:author="Bob Rudis" w:date="2013-09-02T12:30:00Z">
+        <w:r>
+          <w:delText xml:space="preserve"> </w:delText>
+        </w:r>
+      </w:del>
       <w:r>
         <w:t xml:space="preserve">actionable to the reader. </w:t>
       </w:r>
@@ -219,11 +294,11 @@
         <w:t xml:space="preserve">We wouldn’t want to show a board-level executive the SIEM dashboard any more than we’d want to force market reports on the SIEM operator. </w:t>
       </w:r>
       <w:r>
-        <w:t xml:space="preserve"> Stories completely fail to communicate if the reader doesn’t feel this applies to them.  Therefore we have to know the audience for our visualizations.  Are we trying to illicit and budget change or firewall change?   A good question to ask yourself is “so what?” and if you struggle </w:t>
+        <w:t xml:space="preserve"> Stories completely fail to communicate if the reader doesn’t feel this applies to them.  Therefore we have to know the audience for our visualizations.  Are we trying to illicit and budget change or firewall change?   A good question to ask yourself is “so what?” and if </w:t>
       </w:r>
       <w:r>
         <w:lastRenderedPageBreak/>
-        <w:t xml:space="preserve">to answer that question for the reader, rethink the approach.  Another good mental exercise to run through a few other possible outcomes of the story, if the result of the visualization is the same (from the readers perspective), then you should be rethinking the visualizations. For example, if </w:t>
+        <w:t xml:space="preserve">you struggle to answer that question for the reader, rethink the approach.  Another good mental exercise to run through a few other possible outcomes of the story, if the result of the visualization is the same (from the readers perspective), then you should be rethinking the visualizations. For example, if </w:t>
       </w:r>
       <w:proofErr w:type="gramStart"/>
       <w:r>
@@ -231,7 +306,37 @@
       </w:r>
       <w:proofErr w:type="gramEnd"/>
       <w:r>
-        <w:t xml:space="preserve"> showing a line graph that goes up, if that line went down, would the reader have a different reaction?  If it went up much more than it does, so what?</w:t>
+        <w:t xml:space="preserve"> showing a line graph </w:t>
+      </w:r>
+      <w:del w:id="13" w:author="Bob Rudis" w:date="2013-09-02T12:32:00Z">
+        <w:r>
+          <w:delText xml:space="preserve">that </w:delText>
+        </w:r>
+      </w:del>
+      <w:ins w:id="14" w:author="Bob Rudis" w:date="2013-09-02T12:32:00Z">
+        <w:r>
+          <w:t>with an obvious upward slant</w:t>
+        </w:r>
+      </w:ins>
+      <w:del w:id="15" w:author="Bob Rudis" w:date="2013-09-02T12:32:00Z">
+        <w:r>
+          <w:delText>goes up</w:delText>
+        </w:r>
+      </w:del>
+      <w:r>
+        <w:t xml:space="preserve">, if that line went down, would the reader have a different reaction?  If it went up much more than it does, </w:t>
+      </w:r>
+      <w:r>
+        <w:rPr>
+          <w:i/>
+          <w:rPrChange w:id="16" w:author="Bob Rudis" w:date="2013-09-02T12:32:00Z">
+            <w:rPr/>
+          </w:rPrChange>
+        </w:rPr>
+        <w:t>so what</w:t>
+      </w:r>
+      <w:r>
+        <w:t>?</w:t>
       </w:r>
     </w:p>
     <w:p>
@@ -360,8 +465,23 @@
         <w:t xml:space="preserve">  </w:t>
       </w:r>
       <w:r>
-        <w:t>Descriptive statistics (mean, median, variance, etc.) exist to describe and simplify data but tend to remove subtleties that may exist in the data. By visualizing the data, i</w:t>
-      </w:r>
+        <w:t xml:space="preserve">Descriptive statistics (mean, median, variance, etc.) exist to describe and simplify data but tend to remove subtleties that may exist in the data. </w:t>
+      </w:r>
+      <w:del w:id="17" w:author="Bob Rudis" w:date="2013-09-02T12:38:00Z">
+        <w:r>
+          <w:delText>By visualizing the data,</w:delText>
+        </w:r>
+      </w:del>
+      <w:ins w:id="18" w:author="Bob Rudis" w:date="2013-09-02T12:38:00Z">
+        <w:r>
+          <w:t>I</w:t>
+        </w:r>
+      </w:ins>
+      <w:del w:id="19" w:author="Bob Rudis" w:date="2013-09-02T12:38:00Z">
+        <w:r>
+          <w:delText xml:space="preserve"> i</w:delText>
+        </w:r>
+      </w:del>
       <w:r>
         <w:t xml:space="preserve">t’s possible to communicate millions of data points in seconds </w:t>
       </w:r>
@@ -377,6 +497,11 @@
       <w:r>
         <w:t xml:space="preserve"> and resolution</w:t>
       </w:r>
+      <w:ins w:id="20" w:author="Bob Rudis" w:date="2013-09-02T12:38:00Z">
+        <w:r>
+          <w:t xml:space="preserve"> through visualization</w:t>
+        </w:r>
+      </w:ins>
       <w:r>
         <w:t xml:space="preserve">. </w:t>
       </w:r>
@@ -396,19 +521,53 @@
         <w:t>Data visualizations enable recognition of dormant patterns.</w:t>
       </w:r>
       <w:r>
-        <w:t xml:space="preserve">  Often times, visualizing data enables us to see patterns that </w:t>
+        <w:t xml:space="preserve"> </w:t>
+      </w:r>
+      <w:del w:id="21" w:author="Bob Rudis" w:date="2013-09-02T12:37:00Z">
+        <w:r>
+          <w:delText xml:space="preserve"> Often times, visualizing data enables us to see </w:delText>
+        </w:r>
+      </w:del>
+      <w:ins w:id="22" w:author="Bob Rudis" w:date="2013-09-02T12:37:00Z">
+        <w:r>
+          <w:t>P</w:t>
+        </w:r>
+      </w:ins>
+      <w:del w:id="23" w:author="Bob Rudis" w:date="2013-09-02T12:37:00Z">
+        <w:r>
+          <w:delText>p</w:delText>
+        </w:r>
+      </w:del>
+      <w:r>
+        <w:t xml:space="preserve">atterns that </w:t>
       </w:r>
       <w:r>
         <w:t>would never be</w:t>
       </w:r>
       <w:r>
-        <w:t xml:space="preserve"> apparent using statistical methods or scanning the data.  By </w:t>
+        <w:t xml:space="preserve"> apparent using statistical methods or scanning the data</w:t>
+      </w:r>
+      <w:ins w:id="24" w:author="Bob Rudis" w:date="2013-09-02T12:37:00Z">
+        <w:r>
+          <w:t xml:space="preserve"> may be revealed through visualization</w:t>
+        </w:r>
+      </w:ins>
+      <w:r>
+        <w:t xml:space="preserve">.  By </w:t>
       </w:r>
       <w:r>
         <w:t>visually representing</w:t>
       </w:r>
       <w:r>
-        <w:t xml:space="preserve"> the data, often times the patterns in </w:t>
+        <w:t xml:space="preserve"> the data, </w:t>
+      </w:r>
+      <w:del w:id="25" w:author="Bob Rudis" w:date="2013-09-02T12:37:00Z">
+        <w:r>
+          <w:delText xml:space="preserve">often times the </w:delText>
+        </w:r>
+      </w:del>
+      <w:r>
+        <w:t xml:space="preserve">patterns in </w:t>
       </w:r>
       <w:r>
         <w:t>a single variable or r</w:t>
@@ -435,16 +594,40 @@
         <w:rPr>
           <w:b/>
         </w:rPr>
+        <w:lastRenderedPageBreak/>
         <w:t>Data visualizations enable quality control on our data.</w:t>
       </w:r>
       <w:r>
-        <w:t xml:space="preserve">  By </w:t>
-      </w:r>
-      <w:r>
-        <w:t>visualizing</w:t>
-      </w:r>
-      <w:r>
-        <w:t xml:space="preserve"> the data, often times mistakes and errors with data collection or preparation become apparent.  Data visualizations can serve as a good and quick sanity check on our work.</w:t>
+        <w:t xml:space="preserve">  </w:t>
+      </w:r>
+      <w:ins w:id="26" w:author="Bob Rudis" w:date="2013-09-02T12:36:00Z">
+        <w:r>
+          <w:t>Mistakes and e</w:t>
+        </w:r>
+      </w:ins>
+      <w:ins w:id="27" w:author="Bob Rudis" w:date="2013-09-02T12:35:00Z">
+        <w:r>
+          <w:t xml:space="preserve">rrors in data collection or preparation </w:t>
+        </w:r>
+      </w:ins>
+      <w:ins w:id="28" w:author="Bob Rudis" w:date="2013-09-02T12:36:00Z">
+        <w:r>
+          <w:t>can often be revealed through visualization</w:t>
+        </w:r>
+      </w:ins>
+      <w:del w:id="29" w:author="Bob Rudis" w:date="2013-09-02T12:36:00Z">
+        <w:r>
+          <w:delText xml:space="preserve">By </w:delText>
+        </w:r>
+        <w:r>
+          <w:delText>visualizing</w:delText>
+        </w:r>
+        <w:r>
+          <w:delText xml:space="preserve"> the data, often times mistakes and errors with data collection or preparation become apparent</w:delText>
+        </w:r>
+      </w:del>
+      <w:r>
+        <w:t>.  Data visualizations can serve as a good and quick sanity check on our work.</w:t>
       </w:r>
     </w:p>
     <w:p>
@@ -566,7 +749,15 @@
         <w:pStyle w:val="Para"/>
       </w:pPr>
       <w:r>
-        <w:t xml:space="preserve">The system of we </w:t>
+        <w:t>The system of</w:t>
+      </w:r>
+      <w:ins w:id="30" w:author="Bob Rudis" w:date="2013-09-02T12:41:00Z">
+        <w:r>
+          <w:t xml:space="preserve"> how</w:t>
+        </w:r>
+      </w:ins>
+      <w:r>
+        <w:t xml:space="preserve"> we </w:t>
       </w:r>
       <w:r>
         <w:t xml:space="preserve">process of </w:t>
@@ -575,30 +766,89 @@
         <w:t>visual information</w:t>
       </w:r>
       <w:r>
-        <w:t xml:space="preserve"> is incredibly complex and much of our knowledge around it is still evolving. </w:t>
-      </w:r>
-      <w:r>
-        <w:t xml:space="preserve"> However, there are a few key (and hopefully easy) concepts that we should </w:t>
+        <w:t xml:space="preserve"> is incredibly complex and much of our knowledge around it is still evolving.</w:t>
+      </w:r>
+      <w:del w:id="31" w:author="Bob Rudis" w:date="2013-09-02T12:41:00Z">
+        <w:r>
+          <w:delText xml:space="preserve"> </w:delText>
+        </w:r>
+        <w:r>
+          <w:delText xml:space="preserve"> However,</w:delText>
+        </w:r>
+      </w:del>
+      <w:r>
+        <w:t xml:space="preserve"> </w:t>
+      </w:r>
+      <w:ins w:id="32" w:author="Bob Rudis" w:date="2013-09-02T12:42:00Z">
+        <w:r>
+          <w:t>T</w:t>
+        </w:r>
+      </w:ins>
+      <w:del w:id="33" w:author="Bob Rudis" w:date="2013-09-02T12:42:00Z">
+        <w:r>
+          <w:delText>t</w:delText>
+        </w:r>
+      </w:del>
+      <w:r>
+        <w:t xml:space="preserve">here </w:t>
+      </w:r>
+      <w:proofErr w:type="gramStart"/>
+      <w:r>
+        <w:t>are</w:t>
+      </w:r>
+      <w:proofErr w:type="gramEnd"/>
+      <w:r>
+        <w:t xml:space="preserve"> a few key (and hopefully easy) concepts that we should </w:t>
       </w:r>
       <w:r>
         <w:t>understand</w:t>
       </w:r>
       <w:r>
-        <w:t xml:space="preserve"> because how the brain visually processes information </w:t>
-      </w:r>
-      <w:proofErr w:type="gramStart"/>
-      <w:r>
-        <w:t>will</w:t>
-      </w:r>
-      <w:proofErr w:type="gramEnd"/>
-      <w:r>
-        <w:t xml:space="preserve"> help us create </w:t>
+        <w:t xml:space="preserve"> </w:t>
+      </w:r>
+      <w:ins w:id="34" w:author="Bob Rudis" w:date="2013-09-02T12:42:00Z">
+        <w:r>
+          <w:t xml:space="preserve">since knowing </w:t>
+        </w:r>
+      </w:ins>
+      <w:del w:id="35" w:author="Bob Rudis" w:date="2013-09-02T12:42:00Z">
+        <w:r>
+          <w:delText xml:space="preserve">because </w:delText>
+        </w:r>
+      </w:del>
+      <w:r>
+        <w:t xml:space="preserve">how the brain visually processes information will help us create </w:t>
       </w:r>
       <w:r>
         <w:t xml:space="preserve">great </w:t>
       </w:r>
       <w:r>
-        <w:t>visuals.  Although equally as important, it will also help us understand a few ways not to create visuals.</w:t>
+        <w:t xml:space="preserve">visuals. </w:t>
+      </w:r>
+      <w:del w:id="36" w:author="Bob Rudis" w:date="2013-09-02T12:42:00Z">
+        <w:r>
+          <w:delText xml:space="preserve"> Although e</w:delText>
+        </w:r>
+      </w:del>
+      <w:ins w:id="37" w:author="Bob Rudis" w:date="2013-09-02T12:42:00Z">
+        <w:r>
+          <w:t>E</w:t>
+        </w:r>
+      </w:ins>
+      <w:r>
+        <w:t xml:space="preserve">qually as important, it will also help us understand a few ways </w:t>
+      </w:r>
+      <w:r>
+        <w:rPr>
+          <w:i/>
+          <w:rPrChange w:id="38" w:author="Bob Rudis" w:date="2013-09-02T12:42:00Z">
+            <w:rPr/>
+          </w:rPrChange>
+        </w:rPr>
+        <w:t>not</w:t>
+      </w:r>
+      <w:r>
+        <w:t xml:space="preserve"> to create visuals.</w:t>
       </w:r>
       <w:r>
         <w:t xml:space="preserve"> </w:t>
@@ -609,7 +859,20 @@
         <w:pStyle w:val="Para"/>
       </w:pPr>
       <w:r>
-        <w:t xml:space="preserve">We begin this journey with visual stimulus in the form of light that </w:t>
+        <w:t xml:space="preserve">We begin this journey </w:t>
+      </w:r>
+      <w:del w:id="39" w:author="Bob Rudis" w:date="2013-09-02T12:44:00Z">
+        <w:r>
+          <w:delText xml:space="preserve">with </w:delText>
+        </w:r>
+      </w:del>
+      <w:ins w:id="40" w:author="Bob Rudis" w:date="2013-09-02T12:44:00Z">
+        <w:r>
+          <w:t xml:space="preserve">with </w:t>
+        </w:r>
+      </w:ins>
+      <w:r>
+        <w:t xml:space="preserve">visual stimulus in the form of light that </w:t>
       </w:r>
       <w:r>
         <w:t>our</w:t>
@@ -678,8 +941,18 @@
         <w:t xml:space="preserve">  With these three </w:t>
       </w:r>
       <w:r>
-        <w:t xml:space="preserve">concepts within </w:t>
-      </w:r>
+        <w:t xml:space="preserve">concepts </w:t>
+      </w:r>
+      <w:del w:id="41" w:author="Bob Rudis" w:date="2013-09-02T12:45:00Z">
+        <w:r>
+          <w:delText xml:space="preserve">within </w:delText>
+        </w:r>
+      </w:del>
+      <w:ins w:id="42" w:author="Bob Rudis" w:date="2013-09-02T12:45:00Z">
+        <w:r>
+          <w:t xml:space="preserve">from </w:t>
+        </w:r>
+      </w:ins>
       <w:r>
         <w:t>our visual processing system, we should be able create a solid foundation for good visuals and dashboards.</w:t>
       </w:r>
@@ -709,7 +982,26 @@
         <w:t>Iconic memory</w:t>
       </w:r>
       <w:r>
-        <w:t xml:space="preserve"> is the first stop for the visual information.  It is a very brief stop, lasting around half a second or until it’s replaced with new information.  But what happens in this tiny window is critical to creating good visualizations and dashboards.  With the information stored in iconic memory, the brain preprocesses the image prior to giving it any conscious attention.  From an evolutionary perspective this is quite helpful, this preattentive processing can help us quickly identify possible threats in our environment.  For example, anyone who has been driving when an animal dashes in front of the car has probably felt that urgent message from the brain when it recognizes a possible threat.  We begin to react immediately even before we can process the full extent of the threat.  While we hope our visualizations aren’t treated like a threat, it’s that visual searching and preattentive processing that we can leverage to draw attention and even communicate some basic attributes of our data to make processing much easier when we begin to consciously process it.</w:t>
+        <w:t xml:space="preserve"> is the first stop for the visual information.  It is a very brief stop, lasting around half a second or until it’s replaced with new information.  But what happens in this tiny window is critical to </w:t>
+      </w:r>
+      <w:r>
+        <w:lastRenderedPageBreak/>
+        <w:t xml:space="preserve">creating good visualizations and dashboards.  With the information stored in iconic memory, the brain preprocesses the image prior to giving it any conscious attention.  From an evolutionary perspective this is quite helpful, this preattentive processing can help us quickly identify possible threats in our environment.  For example, anyone who has been driving when an animal dashes in front of the car has probably felt that urgent message from the brain when it recognizes a possible threat.  We begin to react immediately even before we can process the full extent of the threat.  While we hope our visualizations aren’t </w:t>
+      </w:r>
+      <w:commentRangeStart w:id="43"/>
+      <w:r>
+        <w:t>treated like a threat,</w:t>
+      </w:r>
+      <w:commentRangeEnd w:id="43"/>
+      <w:r>
+        <w:rPr>
+          <w:rStyle w:val="CommentReference"/>
+          <w:snapToGrid/>
+        </w:rPr>
+        <w:commentReference w:id="43"/>
+      </w:r>
+      <w:r>
+        <w:t xml:space="preserve"> it’s that visual searching and preattentive processing that we can leverage to draw attention and even communicate some basic attributes of our data to make processing much easier when we begin to consciously process it.</w:t>
       </w:r>
     </w:p>
     <w:p>
@@ -723,15 +1015,20 @@
         <w:t xml:space="preserve">Working memory </w:t>
       </w:r>
       <w:r>
-        <w:t xml:space="preserve">is the next stop and things get a little more complicated here.  First the brain will gather up and group visual aspects into meaningful objects and hold these individually in working memory.  There is a lot of flexibility within working memory as we can rapidly replace or drop these objects as we take in more information, but the flexibility comes at a cost in capacity.  We can only hold three to five objects in working memory depending on the task and objects.  This limit is important when designing visualizations and dashboards.  If we create </w:t>
-      </w:r>
-      <w:proofErr w:type="gramStart"/>
-      <w:r>
-        <w:t>a visualization</w:t>
-      </w:r>
-      <w:proofErr w:type="gramEnd"/>
-      <w:r>
-        <w:t xml:space="preserve"> with a legend that has ten different attributes, the reader will have to continually reference the legend in order to understand what they’re looking at.  So as we communicate the stories in our data we want to limit each visual to no more than five objects (four to be safe). </w:t>
+        <w:t xml:space="preserve">is the next stop and things get a little more complicated here.  First the brain will gather up and group visual aspects into meaningful objects and hold these individually in working memory.  There is a lot of flexibility within working memory as we can rapidly replace or drop these objects as we take in more information, but </w:t>
+      </w:r>
+      <w:del w:id="44" w:author="Bob Rudis" w:date="2013-09-02T12:48:00Z">
+        <w:r>
+          <w:delText xml:space="preserve">the </w:delText>
+        </w:r>
+      </w:del>
+      <w:ins w:id="45" w:author="Bob Rudis" w:date="2013-09-02T12:48:00Z">
+        <w:r>
+          <w:t xml:space="preserve">this </w:t>
+        </w:r>
+      </w:ins>
+      <w:r>
+        <w:t xml:space="preserve">flexibility comes at a cost in capacity.  We can only hold three to five objects in working memory depending on the task and objects.  This limit is important when designing visualizations and dashboards.  If we create a visualization with a legend that has ten different attributes, the reader will have to continually reference the legend in order to understand what they’re looking at.  So as we communicate the stories in our data we want to limit each visual to no more than five objects (four to be safe). </w:t>
       </w:r>
     </w:p>
     <w:p>
@@ -745,7 +1042,35 @@
         <w:t xml:space="preserve">Long-term memory </w:t>
       </w:r>
       <w:r>
-        <w:t>is not directly important as we attempt to communicate our data other than both iconic and working memory are temporary stores.  In order for something to move into long-term memory the reader needs to visually “rehearse” the information to transition that visual chunk from working memory into long-term memory.  But indirectly, we will leverage long-term memory to detect meaningful patterns and relationships within the data.  This type of deeper understanding and processing is only available with long-term memory.</w:t>
+        <w:t xml:space="preserve">is not directly important as we attempt to communicate </w:t>
+      </w:r>
+      <w:commentRangeStart w:id="46"/>
+      <w:r>
+        <w:t xml:space="preserve">our data other than both iconic and working memory are temporary stores.  </w:t>
+      </w:r>
+      <w:commentRangeEnd w:id="46"/>
+      <w:r>
+        <w:rPr>
+          <w:rStyle w:val="CommentReference"/>
+          <w:snapToGrid/>
+        </w:rPr>
+        <w:commentReference w:id="46"/>
+      </w:r>
+      <w:r>
+        <w:t xml:space="preserve">In order for something to move into long-term memory the reader needs to visually “rehearse” the information to transition that visual chunk from working memory into long-term memory. </w:t>
+      </w:r>
+      <w:del w:id="47" w:author="Bob Rudis" w:date="2013-09-02T12:50:00Z">
+        <w:r>
+          <w:delText xml:space="preserve"> But i</w:delText>
+        </w:r>
+      </w:del>
+      <w:ins w:id="48" w:author="Bob Rudis" w:date="2013-09-02T12:50:00Z">
+        <w:r>
+          <w:t>I</w:t>
+        </w:r>
+      </w:ins>
+      <w:r>
+        <w:t>ndirectly, we will leverage long-term memory to detect meaningful patterns and relationships within the data.  This type of deeper understanding and processing is only available with long-term memory.</w:t>
       </w:r>
     </w:p>
     <w:p>
@@ -842,7 +1167,19 @@
         <w:t>s</w:t>
       </w:r>
       <w:r>
-        <w:t xml:space="preserve"> is called a saccade, </w:t>
+        <w:t xml:space="preserve"> is called a </w:t>
+      </w:r>
+      <w:r>
+        <w:rPr>
+          <w:i/>
+          <w:rPrChange w:id="49" w:author="Bob Rudis" w:date="2013-09-02T12:50:00Z">
+            <w:rPr/>
+          </w:rPrChange>
+        </w:rPr>
+        <w:t>saccade</w:t>
+      </w:r>
+      <w:r>
+        <w:t xml:space="preserve">, </w:t>
       </w:r>
       <w:r>
         <w:t>overall they</w:t>
@@ -866,6 +1203,7 @@
         <w:t xml:space="preserve">the next fixation point is </w:t>
       </w:r>
       <w:r>
+        <w:lastRenderedPageBreak/>
         <w:t xml:space="preserve">prioritized. </w:t>
       </w:r>
       <w:r>
@@ -1085,7 +1423,100 @@
         <w:pStyle w:val="Para"/>
       </w:pPr>
       <w:r>
-        <w:t xml:space="preserve">The role of saccadic movements influence dashboards much more than static data visualizations.  Typically in a static visualization we will have one, perhaps sometimes two visual features we want draw attention to and the eye movements are contained in a relatively compact space.  But in a dashboard we may be trying to communicate several </w:t>
+        <w:t xml:space="preserve">The role of saccadic movements influence dashboards much more than static data visualizations.  </w:t>
+      </w:r>
+      <w:del w:id="50" w:author="Bob Rudis" w:date="2013-09-02T12:53:00Z">
+        <w:r>
+          <w:delText>Typically in</w:delText>
+        </w:r>
+      </w:del>
+      <w:ins w:id="51" w:author="Bob Rudis" w:date="2013-09-02T12:53:00Z">
+        <w:r>
+          <w:t>A</w:t>
+        </w:r>
+      </w:ins>
+      <w:del w:id="52" w:author="Bob Rudis" w:date="2013-09-02T12:53:00Z">
+        <w:r>
+          <w:delText xml:space="preserve"> a</w:delText>
+        </w:r>
+      </w:del>
+      <w:r>
+        <w:t xml:space="preserve"> static visualization </w:t>
+      </w:r>
+      <w:del w:id="53" w:author="Bob Rudis" w:date="2013-09-02T12:53:00Z">
+        <w:r>
+          <w:delText xml:space="preserve">we </w:delText>
+        </w:r>
+      </w:del>
+      <w:r>
+        <w:t xml:space="preserve">will </w:t>
+      </w:r>
+      <w:ins w:id="54" w:author="Bob Rudis" w:date="2013-09-02T12:53:00Z">
+        <w:r>
+          <w:t xml:space="preserve">typically </w:t>
+        </w:r>
+      </w:ins>
+      <w:r>
+        <w:t xml:space="preserve">have one, perhaps </w:t>
+      </w:r>
+      <w:del w:id="55" w:author="Bob Rudis" w:date="2013-09-02T12:52:00Z">
+        <w:r>
+          <w:delText xml:space="preserve">sometimes </w:delText>
+        </w:r>
+      </w:del>
+      <w:r>
+        <w:t>two</w:t>
+      </w:r>
+      <w:ins w:id="56" w:author="Bob Rudis" w:date="2013-09-02T12:53:00Z">
+        <w:r>
+          <w:t>,</w:t>
+        </w:r>
+      </w:ins>
+      <w:r>
+        <w:t xml:space="preserve"> visual features we want draw attention to </w:t>
+      </w:r>
+      <w:r>
+        <w:lastRenderedPageBreak/>
+        <w:t>and the eye movements are contained in a relatively compact space</w:t>
+      </w:r>
+      <w:del w:id="57" w:author="Bob Rudis" w:date="2013-09-02T12:53:00Z">
+        <w:r>
+          <w:delText>.  But in a</w:delText>
+        </w:r>
+      </w:del>
+      <w:ins w:id="58" w:author="Bob Rudis" w:date="2013-09-02T12:53:00Z">
+        <w:r>
+          <w:t>. A</w:t>
+        </w:r>
+      </w:ins>
+      <w:r>
+        <w:t xml:space="preserve"> dashboard </w:t>
+      </w:r>
+      <w:del w:id="59" w:author="Bob Rudis" w:date="2013-09-02T12:53:00Z">
+        <w:r>
+          <w:delText>we m</w:delText>
+        </w:r>
+      </w:del>
+      <w:ins w:id="60" w:author="Bob Rudis" w:date="2013-09-02T12:53:00Z">
+        <w:r>
+          <w:t>m</w:t>
+        </w:r>
+      </w:ins>
+      <w:r>
+        <w:t xml:space="preserve">ay be </w:t>
+      </w:r>
+      <w:del w:id="61" w:author="Bob Rudis" w:date="2013-09-02T12:54:00Z">
+        <w:r>
+          <w:delText xml:space="preserve">trying </w:delText>
+        </w:r>
+      </w:del>
+      <w:ins w:id="62" w:author="Bob Rudis" w:date="2013-09-02T12:54:00Z">
+        <w:r>
+          <w:t xml:space="preserve">designed </w:t>
+        </w:r>
+      </w:ins>
+      <w:r>
+        <w:t xml:space="preserve">to communicate several </w:t>
       </w:r>
       <w:r>
         <w:t xml:space="preserve">independent messages </w:t>
@@ -1093,11 +1524,27 @@
       <w:r>
         <w:t xml:space="preserve">simultaneously with varying degrees of urgency.  Good dashboard design, as we’ll cover in </w:t>
       </w:r>
+      <w:ins w:id="63" w:author="Bob Rudis" w:date="2013-09-02T12:52:00Z">
+        <w:r>
+          <w:rPr>
+            <w:highlight w:val="yellow"/>
+          </w:rPr>
+          <w:t>C</w:t>
+        </w:r>
+      </w:ins>
+      <w:del w:id="64" w:author="Bob Rudis" w:date="2013-09-02T12:52:00Z">
+        <w:r>
+          <w:rPr>
+            <w:highlight w:val="yellow"/>
+          </w:rPr>
+          <w:delText>c</w:delText>
+        </w:r>
+      </w:del>
       <w:r>
         <w:rPr>
           <w:highlight w:val="yellow"/>
         </w:rPr>
-        <w:t>chapter 10</w:t>
+        <w:t>hapter 10</w:t>
       </w:r>
       <w:r>
         <w:t>, will want to limit the time spent in a saccadic movement and exploit the eye movement for efficiency in our communications.</w:t>
@@ -1183,7 +1630,30 @@
         <w:t xml:space="preserve"> of shapes.  I</w:t>
       </w:r>
       <w:r>
-        <w:t>n order to count the X’s we have to scan through each letter across the four rows.  While we’re doing that we have to remember how many we’ve found as we scan so we don’t lose track.  But now take a look at this completely random mix of letters and numbers with the X characters emphasized</w:t>
+        <w:t xml:space="preserve">n order to count the X’s we have to scan through each letter across the four rows.  While we’re doing that we have to remember how many we’ve found as we scan so we don’t lose track.  </w:t>
+      </w:r>
+      <w:del w:id="65" w:author="Bob Rudis" w:date="2013-09-02T12:58:00Z">
+        <w:r>
+          <w:delText xml:space="preserve">But </w:delText>
+        </w:r>
+      </w:del>
+      <w:ins w:id="66" w:author="Bob Rudis" w:date="2013-09-02T12:58:00Z">
+        <w:r>
+          <w:t>Now,</w:t>
+        </w:r>
+      </w:ins>
+      <w:del w:id="67" w:author="Bob Rudis" w:date="2013-09-02T12:58:00Z">
+        <w:r>
+          <w:delText xml:space="preserve">now </w:delText>
+        </w:r>
+      </w:del>
+      <w:ins w:id="68" w:author="Bob Rudis" w:date="2013-09-02T12:58:00Z">
+        <w:r>
+          <w:t xml:space="preserve"> let’s </w:t>
+        </w:r>
+      </w:ins>
+      <w:r>
+        <w:t>take a look at this completely random mix of letters and numbers with the X characters emphasized</w:t>
       </w:r>
       <w:r>
         <w:t>.</w:t>
@@ -1214,26 +1684,77 @@
       <w:r>
         <w:t xml:space="preserve">Immediately we can see the X’s and count four of them.  </w:t>
       </w:r>
-      <w:r>
-        <w:t xml:space="preserve">In our first look at this, </w:t>
-      </w:r>
-      <w:r>
-        <w:t>the brain sees a ba</w:t>
+      <w:del w:id="69" w:author="Bob Rudis" w:date="2013-09-02T12:59:00Z">
+        <w:r>
+          <w:delText>In our</w:delText>
+        </w:r>
+      </w:del>
+      <w:ins w:id="70" w:author="Bob Rudis" w:date="2013-09-02T12:59:00Z">
+        <w:r>
+          <w:t>When we</w:t>
+        </w:r>
+      </w:ins>
+      <w:r>
+        <w:t xml:space="preserve"> first look at this, </w:t>
+      </w:r>
+      <w:del w:id="71" w:author="Bob Rudis" w:date="2013-09-02T12:59:00Z">
+        <w:r>
+          <w:delText xml:space="preserve">the </w:delText>
+        </w:r>
+      </w:del>
+      <w:ins w:id="72" w:author="Bob Rudis" w:date="2013-09-02T12:59:00Z">
+        <w:r>
+          <w:t xml:space="preserve">the </w:t>
+        </w:r>
+      </w:ins>
+      <w:r>
+        <w:t>brain sees a ba</w:t>
       </w:r>
       <w:r>
         <w:t xml:space="preserve">ckground of gray symbols with four completely different objects that are similar to each other.   Our preattentive processing will </w:t>
       </w:r>
       <w:r>
-        <w:t xml:space="preserve">mentally create two groups, one </w:t>
-      </w:r>
-      <w:r>
-        <w:t xml:space="preserve">group of all the gray symbols and </w:t>
+        <w:t>mentally create two groups</w:t>
+      </w:r>
+      <w:ins w:id="73" w:author="Bob Rudis" w:date="2013-09-02T12:59:00Z">
+        <w:r>
+          <w:t>:</w:t>
+        </w:r>
+      </w:ins>
+      <w:del w:id="74" w:author="Bob Rudis" w:date="2013-09-02T12:59:00Z">
+        <w:r>
+          <w:delText>,</w:delText>
+        </w:r>
+      </w:del>
+      <w:r>
+        <w:t xml:space="preserve"> one </w:t>
+      </w:r>
+      <w:del w:id="75" w:author="Bob Rudis" w:date="2013-09-02T12:59:00Z">
+        <w:r>
+          <w:delText xml:space="preserve">group </w:delText>
+        </w:r>
+      </w:del>
+      <w:r>
+        <w:t xml:space="preserve">of all the gray symbols and </w:t>
       </w:r>
       <w:r>
         <w:t>a second</w:t>
       </w:r>
       <w:r>
-        <w:t xml:space="preserve"> group for the dark red X’s.  </w:t>
+        <w:t xml:space="preserve"> </w:t>
+      </w:r>
+      <w:del w:id="76" w:author="Bob Rudis" w:date="2013-09-02T13:00:00Z">
+        <w:r>
+          <w:delText>group for</w:delText>
+        </w:r>
+      </w:del>
+      <w:ins w:id="77" w:author="Bob Rudis" w:date="2013-09-02T13:00:00Z">
+        <w:r>
+          <w:t>with</w:t>
+        </w:r>
+      </w:ins>
+      <w:r>
+        <w:t xml:space="preserve"> the dark red X’s.  </w:t>
       </w:r>
       <w:r>
         <w:t>A split-second later, we will c</w:t>
@@ -1316,6 +1837,7 @@
         <w:t xml:space="preserve"> </w:t>
       </w:r>
       <w:r>
+        <w:lastRenderedPageBreak/>
         <w:t xml:space="preserve">features in our visual environment.  It will not be able to project meaning, interpret the objects or make meaningful associations (beyond simple visual grouping). </w:t>
       </w:r>
     </w:p>
@@ -1324,7 +1846,15 @@
         <w:pStyle w:val="Para"/>
       </w:pPr>
       <w:r>
-        <w:t xml:space="preserve">Through literally hundreds of studies, researchers have been able to differentiate visual attributes from what can be </w:t>
+        <w:t xml:space="preserve">Through </w:t>
+      </w:r>
+      <w:del w:id="78" w:author="Bob Rudis" w:date="2013-09-02T13:00:00Z">
+        <w:r>
+          <w:delText xml:space="preserve">literally </w:delText>
+        </w:r>
+      </w:del>
+      <w:r>
+        <w:t xml:space="preserve">hundreds of studies, researchers have been able to differentiate visual attributes from what can be </w:t>
       </w:r>
       <w:proofErr w:type="spellStart"/>
       <w:r>
@@ -1364,25 +1894,107 @@
         <w:t xml:space="preserve">  </w:t>
       </w:r>
       <w:r>
-        <w:t>These categories are form (line, shape</w:t>
-      </w:r>
-      <w:r>
-        <w:t>, size), color (hue and intensity), spatial position (two-dimensional, stereoscopic) and motion (blink, direction).</w:t>
+        <w:t xml:space="preserve">These categories are </w:t>
+      </w:r>
+      <w:r>
+        <w:rPr>
+          <w:b/>
+          <w:rPrChange w:id="79" w:author="Bob Rudis" w:date="2013-09-02T13:01:00Z">
+            <w:rPr/>
+          </w:rPrChange>
+        </w:rPr>
+        <w:t>form</w:t>
+      </w:r>
+      <w:r>
+        <w:t xml:space="preserve"> (line, shape</w:t>
+      </w:r>
+      <w:r>
+        <w:t xml:space="preserve">, size), </w:t>
+      </w:r>
+      <w:r>
+        <w:rPr>
+          <w:b/>
+          <w:rPrChange w:id="80" w:author="Bob Rudis" w:date="2013-09-02T13:01:00Z">
+            <w:rPr/>
+          </w:rPrChange>
+        </w:rPr>
+        <w:t>color</w:t>
+      </w:r>
+      <w:r>
+        <w:t xml:space="preserve"> (hue and intensity), </w:t>
+      </w:r>
+      <w:r>
+        <w:rPr>
+          <w:b/>
+          <w:rPrChange w:id="81" w:author="Bob Rudis" w:date="2013-09-02T13:01:00Z">
+            <w:rPr/>
+          </w:rPrChange>
+        </w:rPr>
+        <w:t>spatial position</w:t>
+      </w:r>
+      <w:r>
+        <w:t xml:space="preserve"> (two-dimensional, stereoscopic) and </w:t>
+      </w:r>
+      <w:r>
+        <w:rPr>
+          <w:b/>
+          <w:rPrChange w:id="82" w:author="Bob Rudis" w:date="2013-09-02T13:01:00Z">
+            <w:rPr/>
+          </w:rPrChange>
+        </w:rPr>
+        <w:t>motion</w:t>
+      </w:r>
+      <w:r>
+        <w:t xml:space="preserve"> (blink, direction).</w:t>
       </w:r>
       <w:r>
         <w:t xml:space="preserve"> </w:t>
       </w:r>
-      <w:r>
-        <w:t xml:space="preserve"> And the list of specifics </w:t>
+      <w:ins w:id="83" w:author="Bob Rudis" w:date="2013-09-02T13:01:00Z">
+        <w:r>
+          <w:t xml:space="preserve"> T</w:t>
+        </w:r>
+      </w:ins>
+      <w:del w:id="84" w:author="Bob Rudis" w:date="2013-09-02T13:01:00Z">
+        <w:r>
+          <w:delText xml:space="preserve"> And t</w:delText>
+        </w:r>
+      </w:del>
+      <w:r>
+        <w:t xml:space="preserve">he list of specifics </w:t>
       </w:r>
       <w:r>
         <w:t xml:space="preserve">within those categories </w:t>
       </w:r>
       <w:r>
-        <w:t>can get quite long, but than</w:t>
-      </w:r>
-      <w:r>
-        <w:t xml:space="preserve">kfully we can experiment here and iterate through various visual features in our graphics.  If one version doesn’t make highlight the data, try something different.  </w:t>
+        <w:t>can get quite long, but</w:t>
+      </w:r>
+      <w:ins w:id="85" w:author="Bob Rudis" w:date="2013-09-02T13:01:00Z">
+        <w:r>
+          <w:t>,</w:t>
+        </w:r>
+      </w:ins>
+      <w:r>
+        <w:t xml:space="preserve"> than</w:t>
+      </w:r>
+      <w:r>
+        <w:t>kfully</w:t>
+      </w:r>
+      <w:ins w:id="86" w:author="Bob Rudis" w:date="2013-09-02T13:01:00Z">
+        <w:r>
+          <w:t>,</w:t>
+        </w:r>
+      </w:ins>
+      <w:r>
+        <w:t xml:space="preserve"> we can experiment here and iterate through various visual features in our graphics.  If one version doesn’t </w:t>
+      </w:r>
+      <w:del w:id="87" w:author="Bob Rudis" w:date="2013-09-02T13:01:00Z">
+        <w:r>
+          <w:delText xml:space="preserve">make </w:delText>
+        </w:r>
+      </w:del>
+      <w:r>
+        <w:t xml:space="preserve">highlight the data, try something different.  </w:t>
       </w:r>
       <w:r>
         <w:t>Chances are good if it’s easy for you to pick</w:t>
@@ -1488,7 +2100,20 @@
         <w:t xml:space="preserve">.  </w:t>
       </w:r>
       <w:r>
-        <w:t xml:space="preserve">It’s still possible to see the difference in </w:t>
+        <w:t xml:space="preserve">It’s still possible to </w:t>
+      </w:r>
+      <w:del w:id="88" w:author="Bob Rudis" w:date="2013-09-02T13:04:00Z">
+        <w:r>
+          <w:delText xml:space="preserve">see </w:delText>
+        </w:r>
+      </w:del>
+      <w:ins w:id="89" w:author="Bob Rudis" w:date="2013-09-02T13:04:00Z">
+        <w:r>
+          <w:t xml:space="preserve">distinguish </w:t>
+        </w:r>
+      </w:ins>
+      <w:r>
+        <w:t xml:space="preserve">the difference in </w:t>
       </w:r>
       <w:r>
         <w:t>6.3(b)</w:t>
@@ -1502,7 +2127,20 @@
         <w:pStyle w:val="Para"/>
       </w:pPr>
       <w:r>
-        <w:t xml:space="preserve">This concept of preattentive processing should be treated as just that -- a concept.  The line between our preattentive processing and conscious processing is gray and blurry.  When looking at </w:t>
+        <w:t>This concept of preattentive processing should be treated as just that</w:t>
+      </w:r>
+      <w:del w:id="90" w:author="Bob Rudis" w:date="2013-09-02T13:05:00Z">
+        <w:r>
+          <w:delText xml:space="preserve"> -- </w:delText>
+        </w:r>
+      </w:del>
+      <w:ins w:id="91" w:author="Bob Rudis" w:date="2013-09-02T13:05:00Z">
+        <w:r>
+          <w:t>—</w:t>
+        </w:r>
+      </w:ins>
+      <w:r>
+        <w:t xml:space="preserve">a concept.  The line between our preattentive processing and conscious processing is gray and blurry.  When looking at </w:t>
       </w:r>
       <w:proofErr w:type="gramStart"/>
       <w:r>
@@ -1513,7 +2151,15 @@
         <w:t xml:space="preserve">, we may slip between the two quickly and quietly.  </w:t>
       </w:r>
       <w:r>
-        <w:t xml:space="preserve"> With repeated exposure too, we can actually train our preattentive processing.  Meaning over time, no matter how poorly designed a dashboard is, analysts will eventually pick up skills to quickly identify important features </w:t>
+        <w:t xml:space="preserve"> With repeated exposure too, we can actually train our preattentive processing.  Meaning</w:t>
+      </w:r>
+      <w:ins w:id="92" w:author="Bob Rudis" w:date="2013-09-02T13:05:00Z">
+        <w:r>
+          <w:t>,</w:t>
+        </w:r>
+      </w:ins>
+      <w:r>
+        <w:t xml:space="preserve"> over time, no matter how poorly designed a dashboard is, analysts will eventually pick up skills to quickly identify important features </w:t>
       </w:r>
       <w:r>
         <w:t xml:space="preserve">depending on environment and culture.  But the point remains for our visualizations and dashboards.  If we want to direct the reader’s focus and attention we should leverage some basic elements like form and color to highlight the point we need to make in the data.  </w:t>
@@ -1524,6 +2170,7 @@
         <w:pStyle w:val="Para"/>
       </w:pPr>
       <w:r>
+        <w:lastRenderedPageBreak/>
         <w:t xml:space="preserve">Finally, one last word of caution about preattentive processing: it’s possible to overload this process and negate any benefit.  Take a look at Figure 6.4 below.  </w:t>
       </w:r>
       <w:r>
@@ -1613,7 +2260,15 @@
         <w:t xml:space="preserve"> angles</w:t>
       </w:r>
       <w:r>
-        <w:t xml:space="preserve"> and separate categories by color hue, saturation or lightness.  If we combine elements and we can communicate relationships and groupings.  Every choice we make in creating </w:t>
+        <w:t xml:space="preserve"> and separate categories by color hue, saturation or lightness.  If we combine elements </w:t>
+      </w:r>
+      <w:del w:id="93" w:author="Bob Rudis" w:date="2013-09-02T13:06:00Z">
+        <w:r>
+          <w:delText xml:space="preserve">and </w:delText>
+        </w:r>
+      </w:del>
+      <w:r>
+        <w:t xml:space="preserve">we can communicate relationships and groupings.  Every choice we make in creating </w:t>
       </w:r>
       <w:proofErr w:type="gramStart"/>
       <w:r>
@@ -1626,7 +2281,12 @@
     </w:p>
     <w:p>
       <w:pPr>
-        <w:pStyle w:val="H3"/>
+        <w:pStyle w:val="H2"/>
+        <w:pPrChange w:id="94" w:author="Bob Rudis" w:date="2013-09-02T13:15:00Z">
+          <w:pPr>
+            <w:pStyle w:val="H3"/>
+          </w:pPr>
+        </w:pPrChange>
       </w:pPr>
       <w:r>
         <w:t>Avoiding the third dimension</w:t>
@@ -1696,8 +2356,22 @@
       <w:r>
         <w:t xml:space="preserve">will modify </w:t>
       </w:r>
-      <w:r>
-        <w:t xml:space="preserve">reader’s ability to compare and consume the data accurately.  For this reason, we </w:t>
+      <w:del w:id="95" w:author="Bob Rudis" w:date="2013-09-02T13:08:00Z">
+        <w:r>
+          <w:delText xml:space="preserve">reader’s </w:delText>
+        </w:r>
+      </w:del>
+      <w:ins w:id="96" w:author="Bob Rudis" w:date="2013-09-02T13:08:00Z">
+        <w:r>
+          <w:t xml:space="preserve">consumer’s </w:t>
+        </w:r>
+      </w:ins>
+      <w:r>
+        <w:t xml:space="preserve">ability to compare and consume the data </w:t>
+      </w:r>
+      <w:r>
+        <w:lastRenderedPageBreak/>
+        <w:t xml:space="preserve">accurately.  For this reason, we </w:t>
       </w:r>
       <w:r>
         <w:t xml:space="preserve">strongly recommend staying </w:t>
@@ -1705,11 +2379,39 @@
       <w:r>
         <w:t xml:space="preserve">away from plotting in three dimensions.  </w:t>
       </w:r>
-      <w:r>
-        <w:t xml:space="preserve">Two dimensions offer a tremendous amount of flexibility.  Of course </w:t>
-      </w:r>
-      <w:r>
-        <w:t xml:space="preserve">widely available </w:t>
+      <w:ins w:id="97" w:author="Bob Rudis" w:date="2013-09-02T13:08:00Z">
+        <w:r>
+          <w:t xml:space="preserve">Plus, </w:t>
+        </w:r>
+      </w:ins>
+      <w:del w:id="98" w:author="Bob Rudis" w:date="2013-09-02T13:08:00Z">
+        <w:r>
+          <w:delText>T</w:delText>
+        </w:r>
+      </w:del>
+      <w:ins w:id="99" w:author="Bob Rudis" w:date="2013-09-02T13:08:00Z">
+        <w:r>
+          <w:t>t</w:t>
+        </w:r>
+      </w:ins>
+      <w:r>
+        <w:t xml:space="preserve">wo dimensions offer a tremendous amount of flexibility.  </w:t>
+      </w:r>
+      <w:del w:id="100" w:author="Bob Rudis" w:date="2013-09-02T13:08:00Z">
+        <w:r>
+          <w:delText xml:space="preserve">Of course </w:delText>
+        </w:r>
+        <w:r>
+          <w:delText>widely</w:delText>
+        </w:r>
+      </w:del>
+      <w:ins w:id="101" w:author="Bob Rudis" w:date="2013-09-02T13:08:00Z">
+        <w:r>
+          <w:t>Even though readily</w:t>
+        </w:r>
+      </w:ins>
+      <w:r>
+        <w:t xml:space="preserve"> available </w:t>
       </w:r>
       <w:r>
         <w:t>desktop tool</w:t>
@@ -1721,13 +2423,39 @@
         <w:t xml:space="preserve"> like MS Excel </w:t>
       </w:r>
       <w:r>
-        <w:t xml:space="preserve">makes 3-d charts </w:t>
-      </w:r>
-      <w:r>
-        <w:t xml:space="preserve">incredibly easy.  However, </w:t>
-      </w:r>
-      <w:r>
-        <w:t>we should fight the urge if our goal is communicating our data to others.</w:t>
+        <w:t>makes 3-</w:t>
+      </w:r>
+      <w:ins w:id="102" w:author="Bob Rudis" w:date="2013-09-02T13:08:00Z">
+        <w:r>
+          <w:t>D</w:t>
+        </w:r>
+      </w:ins>
+      <w:del w:id="103" w:author="Bob Rudis" w:date="2013-09-02T13:08:00Z">
+        <w:r>
+          <w:delText>d</w:delText>
+        </w:r>
+      </w:del>
+      <w:r>
+        <w:t xml:space="preserve"> charts </w:t>
+      </w:r>
+      <w:r>
+        <w:t>incredibly easy</w:t>
+      </w:r>
+      <w:ins w:id="104" w:author="Bob Rudis" w:date="2013-09-02T13:09:00Z">
+        <w:r>
+          <w:t>, w</w:t>
+        </w:r>
+      </w:ins>
+      <w:del w:id="105" w:author="Bob Rudis" w:date="2013-09-02T13:09:00Z">
+        <w:r>
+          <w:delText xml:space="preserve">.  However, </w:delText>
+        </w:r>
+        <w:r>
+          <w:delText>w</w:delText>
+        </w:r>
+      </w:del>
+      <w:r>
+        <w:t>e should fight the urge if our goal is communicating our data to others.</w:t>
       </w:r>
     </w:p>
     <w:p>
@@ -1750,7 +2478,20 @@
         <w:t xml:space="preserve">. </w:t>
       </w:r>
       <w:r>
-        <w:t xml:space="preserve"> Much research has been conducted into communicating in two dimensions and we need to discuss </w:t>
+        <w:t xml:space="preserve"> Much research has been conducted into communicating in two dimensions and we </w:t>
+      </w:r>
+      <w:del w:id="106" w:author="Bob Rudis" w:date="2013-09-02T13:09:00Z">
+        <w:r>
+          <w:delText>need to discuss</w:delText>
+        </w:r>
+      </w:del>
+      <w:ins w:id="107" w:author="Bob Rudis" w:date="2013-09-02T13:09:00Z">
+        <w:r>
+          <w:t>will highlight</w:t>
+        </w:r>
+      </w:ins>
+      <w:r>
+        <w:t xml:space="preserve"> </w:t>
       </w:r>
       <w:r>
         <w:t>two</w:t>
@@ -1851,16 +2592,48 @@
         <w:t xml:space="preserve">” with, </w:t>
       </w:r>
       <w:r>
-        <w:t>“The subject of graphical methods for data analysis and for data presentation</w:t>
-      </w:r>
-      <w:r>
-        <w:t xml:space="preserve"> needs a scientific foundation.”  </w:t>
+        <w:t>“</w:t>
+      </w:r>
+      <w:r>
+        <w:rPr>
+          <w:i/>
+          <w:rPrChange w:id="108" w:author="Bob Rudis" w:date="2013-09-02T13:10:00Z">
+            <w:rPr/>
+          </w:rPrChange>
+        </w:rPr>
+        <w:t>The subject of graphical methods for data analysis and for data presentation</w:t>
+      </w:r>
+      <w:r>
+        <w:rPr>
+          <w:i/>
+          <w:rPrChange w:id="109" w:author="Bob Rudis" w:date="2013-09-02T13:10:00Z">
+            <w:rPr/>
+          </w:rPrChange>
+        </w:rPr>
+        <w:t xml:space="preserve"> needs a scientific foundation.</w:t>
+      </w:r>
+      <w:r>
+        <w:t xml:space="preserve">”  </w:t>
       </w:r>
       <w:r>
         <w:rPr>
           <w:iCs/>
         </w:rPr>
-        <w:t>And they did just that.  They conducted experiments where subjects were shown various graphics and measured how accurately they were able to visually decode the quantitative information in them.  In their second paper, “</w:t>
+        <w:t>And</w:t>
+      </w:r>
+      <w:ins w:id="110" w:author="Bob Rudis" w:date="2013-09-02T13:10:00Z">
+        <w:r>
+          <w:rPr>
+            <w:iCs/>
+          </w:rPr>
+          <w:t>,</w:t>
+        </w:r>
+      </w:ins>
+      <w:r>
+        <w:rPr>
+          <w:iCs/>
+        </w:rPr>
+        <w:t xml:space="preserve"> they did just that.  They conducted experiments where subjects were shown various graphics and measured how accurately they were able to visually decode the quantitative information in them.  In their second paper, “</w:t>
       </w:r>
       <w:r>
         <w:rPr>
@@ -2026,11 +2799,26 @@
         </w:rPr>
         <w:t xml:space="preserve"> than a pie chart and a grouped bar chart is better than a stacked bar chart.  </w:t>
       </w:r>
+      <w:commentRangeStart w:id="111"/>
       <w:r>
         <w:rPr>
           <w:iCs/>
         </w:rPr>
-        <w:t xml:space="preserve">Let’s look at some examples. </w:t>
+        <w:t>Let’s look at some examples</w:t>
+      </w:r>
+      <w:commentRangeEnd w:id="111"/>
+      <w:r>
+        <w:rPr>
+          <w:rStyle w:val="CommentReference"/>
+          <w:snapToGrid/>
+        </w:rPr>
+        <w:commentReference w:id="111"/>
+      </w:r>
+      <w:r>
+        <w:rPr>
+          <w:iCs/>
+        </w:rPr>
+        <w:t xml:space="preserve">. </w:t>
       </w:r>
     </w:p>
     <w:p>
@@ -2068,7 +2856,29 @@
         <w:rPr>
           <w:iCs/>
         </w:rPr>
-        <w:t>look at figure 6.6.  When looking at the pie chart on the left, it is relatively difficult to gauge the specific di</w:t>
+        <w:t xml:space="preserve">look at </w:t>
+      </w:r>
+      <w:ins w:id="112" w:author="Bob Rudis" w:date="2013-09-02T13:12:00Z">
+        <w:r>
+          <w:rPr>
+            <w:iCs/>
+          </w:rPr>
+          <w:t>F</w:t>
+        </w:r>
+      </w:ins>
+      <w:del w:id="113" w:author="Bob Rudis" w:date="2013-09-02T13:12:00Z">
+        <w:r>
+          <w:rPr>
+            <w:iCs/>
+          </w:rPr>
+          <w:delText>f</w:delText>
+        </w:r>
+      </w:del>
+      <w:r>
+        <w:rPr>
+          <w:iCs/>
+        </w:rPr>
+        <w:t>igure 6.6.  When looking at the pie chart on the left, it is relatively difficult to gauge the specific di</w:t>
       </w:r>
       <w:r>
         <w:rPr>
@@ -2164,7 +2974,14 @@
         <w:rPr>
           <w:iCs/>
         </w:rPr>
-        <w:t xml:space="preserve"> if the data we have is from a small opinion survey?  W</w:t>
+        <w:t xml:space="preserve"> if the data we have is from a </w:t>
+      </w:r>
+      <w:r>
+        <w:rPr>
+          <w:iCs/>
+        </w:rPr>
+        <w:lastRenderedPageBreak/>
+        <w:t>small opinion survey?  W</w:t>
       </w:r>
       <w:r>
         <w:rPr>
@@ -2303,7 +3120,19 @@
         <w:t>Save the Pies for Dessert</w:t>
       </w:r>
       <w:r>
-        <w:t>, “Of all the graphs that play major roles in the lexicon of quantitative communication, however, the pie chart is by far the least effective. Its colorful voice is often heard, but rarely understood. It mumbles when it talks.”</w:t>
+        <w:t>, “</w:t>
+      </w:r>
+      <w:r>
+        <w:rPr>
+          <w:i/>
+          <w:rPrChange w:id="114" w:author="Bob Rudis" w:date="2013-09-02T13:14:00Z">
+            <w:rPr/>
+          </w:rPrChange>
+        </w:rPr>
+        <w:t>Of all the graphs that play major roles in the lexicon of quantitative communication, however, the pie chart is by far the least effective. Its colorful voice is often heard, but rarely understood. It mumbles when it talks</w:t>
+      </w:r>
+      <w:r>
+        <w:t>.”</w:t>
       </w:r>
       <w:r>
         <w:t xml:space="preserve">  But on the other side</w:t>
@@ -2343,6 +3172,11 @@
       <w:pPr>
         <w:pStyle w:val="H2"/>
       </w:pPr>
+      <w:ins w:id="115" w:author="Bob Rudis" w:date="2013-09-02T13:15:00Z">
+        <w:r>
+          <w:t xml:space="preserve">Using </w:t>
+        </w:r>
+      </w:ins>
       <w:r>
         <w:t>Color</w:t>
       </w:r>
@@ -2352,11 +3186,29 @@
         <w:pStyle w:val="Para"/>
       </w:pPr>
       <w:r>
-        <w:t xml:space="preserve">If you’re never had to </w:t>
+        <w:t xml:space="preserve">If </w:t>
+      </w:r>
+      <w:del w:id="116" w:author="Bob Rudis" w:date="2013-09-02T13:15:00Z">
+        <w:r>
+          <w:delText>you’re never had to</w:delText>
+        </w:r>
+      </w:del>
+      <w:ins w:id="117" w:author="Bob Rudis" w:date="2013-09-02T13:15:00Z">
+        <w:r>
+          <w:t>you’ve never been tasked with</w:t>
+        </w:r>
+      </w:ins>
+      <w:r>
+        <w:t xml:space="preserve"> </w:t>
       </w:r>
       <w:r>
         <w:t>select</w:t>
       </w:r>
+      <w:ins w:id="118" w:author="Bob Rudis" w:date="2013-09-02T13:15:00Z">
+        <w:r>
+          <w:t>ing</w:t>
+        </w:r>
+      </w:ins>
       <w:r>
         <w:t xml:space="preserve"> color</w:t>
       </w:r>
@@ -2370,7 +3222,20 @@
         <w:t>color selection seem easy.</w:t>
       </w:r>
       <w:r>
-        <w:t xml:space="preserve">  We’ve got a few guidelines on what types of color palettes go with what types of variables and a deep well of knowledge</w:t>
+        <w:t xml:space="preserve">  </w:t>
+      </w:r>
+      <w:del w:id="119" w:author="Bob Rudis" w:date="2013-09-02T13:16:00Z">
+        <w:r>
+          <w:delText>We’ve got</w:delText>
+        </w:r>
+      </w:del>
+      <w:ins w:id="120" w:author="Bob Rudis" w:date="2013-09-02T13:16:00Z">
+        <w:r>
+          <w:t>There are</w:t>
+        </w:r>
+      </w:ins>
+      <w:r>
+        <w:t xml:space="preserve"> a few guidelines on what types of color palettes go with what types of variables and a deep well of knowledge</w:t>
       </w:r>
       <w:r>
         <w:t xml:space="preserve"> from color research</w:t>
@@ -2443,7 +3308,71 @@
         <w:t xml:space="preserve"> make palette</w:t>
       </w:r>
       <w:r>
-        <w:t xml:space="preserve"> selection relatively painless (see the appendix for resources, but Color Brewer and HCL Picker are our favorites).  </w:t>
+        <w:t xml:space="preserve"> selection relatively painless (see the appendix for </w:t>
+      </w:r>
+      <w:ins w:id="121" w:author="Bob Rudis" w:date="2013-09-02T13:17:00Z">
+        <w:r>
+          <w:t xml:space="preserve">a complete list of </w:t>
+        </w:r>
+      </w:ins>
+      <w:commentRangeStart w:id="122"/>
+      <w:r>
+        <w:t>resources, but Color Brewer</w:t>
+      </w:r>
+      <w:ins w:id="123" w:author="Bob Rudis" w:date="2013-09-02T13:17:00Z">
+        <w:r>
+          <w:t xml:space="preserve"> (</w:t>
+        </w:r>
+        <w:r>
+          <w:rPr>
+            <w:rStyle w:val="InlineURL"/>
+            <w:rPrChange w:id="124" w:author="Bob Rudis" w:date="2013-09-02T13:17:00Z">
+              <w:rPr/>
+            </w:rPrChange>
+          </w:rPr>
+          <w:t>http://colorbrewer2.org/</w:t>
+        </w:r>
+        <w:r>
+          <w:t>)</w:t>
+        </w:r>
+      </w:ins>
+      <w:r>
+        <w:t xml:space="preserve"> and HCL Picker </w:t>
+      </w:r>
+      <w:ins w:id="125" w:author="Bob Rudis" w:date="2013-09-02T13:17:00Z">
+        <w:r>
+          <w:t>(</w:t>
+        </w:r>
+      </w:ins>
+      <w:ins w:id="126" w:author="Bob Rudis" w:date="2013-09-02T13:18:00Z">
+        <w:r>
+          <w:rPr>
+            <w:rStyle w:val="InlineURL"/>
+            <w:rPrChange w:id="127" w:author="Bob Rudis" w:date="2013-09-02T13:18:00Z">
+              <w:rPr/>
+            </w:rPrChange>
+          </w:rPr>
+          <w:t>http://tristen.ca/hcl-picker/</w:t>
+        </w:r>
+      </w:ins>
+      <w:ins w:id="128" w:author="Bob Rudis" w:date="2013-09-02T13:17:00Z">
+        <w:r>
+          <w:t xml:space="preserve">) </w:t>
+        </w:r>
+      </w:ins>
+      <w:r>
+        <w:t xml:space="preserve">are </w:t>
+      </w:r>
+      <w:commentRangeEnd w:id="122"/>
+      <w:r>
+        <w:rPr>
+          <w:rStyle w:val="CommentReference"/>
+          <w:snapToGrid/>
+        </w:rPr>
+        <w:commentReference w:id="122"/>
+      </w:r>
+      <w:r>
+        <w:t xml:space="preserve">our favorites).  </w:t>
       </w:r>
       <w:r>
         <w:t xml:space="preserve">With some understanding of your data, </w:t>
@@ -2458,7 +3387,11 @@
         <w:t xml:space="preserve">have to support and </w:t>
       </w:r>
       <w:r>
-        <w:t>hopefully even highlight our message</w:t>
+        <w:t xml:space="preserve">hopefully even highlight our </w:t>
+      </w:r>
+      <w:r>
+        <w:lastRenderedPageBreak/>
+        <w:t>message</w:t>
       </w:r>
       <w:r>
         <w:t xml:space="preserve"> and be pleasing </w:t>
@@ -2498,11 +3431,11 @@
       <w:pPr>
         <w:pStyle w:val="H3"/>
       </w:pPr>
-      <w:commentRangeStart w:id="1"/>
+      <w:commentRangeStart w:id="129"/>
       <w:r>
         <w:t xml:space="preserve">Color </w:t>
       </w:r>
-      <w:commentRangeEnd w:id="1"/>
+      <w:commentRangeEnd w:id="129"/>
       <w:r>
         <w:rPr>
           <w:rStyle w:val="CommentReference"/>
@@ -2510,7 +3443,7 @@
           <w:b w:val="0"/>
           <w:snapToGrid/>
         </w:rPr>
-        <w:commentReference w:id="1"/>
+        <w:commentReference w:id="129"/>
       </w:r>
       <w:r>
         <w:t>is Relative</w:t>
@@ -2566,7 +3499,15 @@
         <w:t xml:space="preserve">   The boxes appear darker on a white background and lighter on a dark background.  </w:t>
       </w:r>
       <w:r>
-        <w:t xml:space="preserve">We can use this to our benefit as well.  If we want to emphasize one variable above all else, we could choose a contrasting color from the rest.   For example, a red shapes will stand out among shades of light blue shapes, but will blend in with pink and orange shapes. </w:t>
+        <w:t xml:space="preserve">We can use this to our benefit as well.  If we want to emphasize one variable above all else, we could choose a contrasting color from the rest.   For example, </w:t>
+      </w:r>
+      <w:del w:id="130" w:author="Bob Rudis" w:date="2013-09-02T13:21:00Z">
+        <w:r>
+          <w:delText xml:space="preserve">a </w:delText>
+        </w:r>
+      </w:del>
+      <w:r>
+        <w:t xml:space="preserve">red shapes will stand out among shades of light blue shapes, but will blend in with pink and orange shapes. </w:t>
       </w:r>
     </w:p>
     <w:p>
@@ -2630,7 +3571,22 @@
         <w:t xml:space="preserve"> are quantities (crazy, huh?) which are things we count or measure such as bytes, packets, sessions, number of servers and so on.   Sometime categorical data may have a natural order to them.  Rankings such as “first”, “second”, “third” or “high”, “medium”, “low” are treated like a categorical value but have an added sense of order to them.   Sometimes the lines get blurry, TCP/UDP port numbers for example appear quantitative since they are sequential numbers going up to 65,535.  But </w:t>
       </w:r>
       <w:r>
-        <w:t>we have to treat them as categories: we would never add ECHO and two telnet ports to get DNS (yeah the math works out there).</w:t>
+        <w:t xml:space="preserve">we have to treat them as categories: </w:t>
+      </w:r>
+      <w:commentRangeStart w:id="131"/>
+      <w:r>
+        <w:t xml:space="preserve">we would never add ECHO and two telnet ports to get DNS </w:t>
+      </w:r>
+      <w:commentRangeEnd w:id="131"/>
+      <w:r>
+        <w:rPr>
+          <w:rStyle w:val="CommentReference"/>
+          <w:snapToGrid/>
+        </w:rPr>
+        <w:commentReference w:id="131"/>
+      </w:r>
+      <w:r>
+        <w:t>(yeah the math works out there).</w:t>
       </w:r>
       <w:r>
         <w:t xml:space="preserve">  </w:t>
@@ -2670,6 +3626,7 @@
         <w:pStyle w:val="Para"/>
       </w:pPr>
       <w:r>
+        <w:lastRenderedPageBreak/>
         <w:t>We have to be careful using colors to represent</w:t>
       </w:r>
       <w:r>
@@ -2770,7 +3727,15 @@
         <w:t>, sequential, divergent and qualitative,</w:t>
       </w:r>
       <w:r>
-        <w:t xml:space="preserve"> from the Color Brewer website (colorbrewer2.org).  </w:t>
+        <w:t xml:space="preserve"> from the Color Brewer website</w:t>
+      </w:r>
+      <w:del w:id="132" w:author="Bob Rudis" w:date="2013-09-02T14:07:00Z">
+        <w:r>
+          <w:delText xml:space="preserve"> (colorbrewer2.org)</w:delText>
+        </w:r>
+      </w:del>
+      <w:r>
+        <w:t xml:space="preserve">.  </w:t>
       </w:r>
       <w:r>
         <w:t xml:space="preserve">We would select a palette of </w:t>
@@ -2924,16 +3889,23 @@
         <w:t xml:space="preserve">are on the book website. </w:t>
       </w:r>
       <w:r>
-        <w:t xml:space="preserve"> Creating the basic types of plots </w:t>
-      </w:r>
-      <w:proofErr w:type="gramStart"/>
-      <w:r>
-        <w:t>are</w:t>
-      </w:r>
-      <w:proofErr w:type="gramEnd"/>
-      <w:r>
-        <w:t xml:space="preserve"> relatively easy within the R language and using ggplot2.</w:t>
-      </w:r>
+        <w:t xml:space="preserve"> Creating the basic types of plots are relatively easy within the R language and using ggplot2</w:t>
+      </w:r>
+      <w:ins w:id="133" w:author="Bob Rudis" w:date="2013-09-02T14:09:00Z">
+        <w:r>
+          <w:t xml:space="preserve"> and most of them are available as option in more familiar tools such as Excel</w:t>
+        </w:r>
+      </w:ins>
+      <w:ins w:id="134" w:author="Bob Rudis" w:date="2013-09-02T14:11:00Z">
+        <w:r>
+          <w:t>.</w:t>
+        </w:r>
+      </w:ins>
+      <w:del w:id="135" w:author="Bob Rudis" w:date="2013-09-02T14:11:00Z">
+        <w:r>
+          <w:delText>.</w:delText>
+        </w:r>
+      </w:del>
     </w:p>
     <w:p>
       <w:pPr>
@@ -2965,13 +3937,31 @@
       <w:r>
         <w:t xml:space="preserve">mpare between various points.  </w:t>
       </w:r>
-      <w:proofErr w:type="gramStart"/>
-      <w:r>
-        <w:t>creating</w:t>
-      </w:r>
-      <w:proofErr w:type="gramEnd"/>
-      <w:r>
-        <w:t xml:space="preserve"> it in R is insanely simple (</w:t>
+      <w:del w:id="136" w:author="Bob Rudis" w:date="2013-09-02T14:12:00Z">
+        <w:r>
+          <w:delText>creating it in</w:delText>
+        </w:r>
+      </w:del>
+      <w:ins w:id="137" w:author="Bob Rudis" w:date="2013-09-02T14:12:00Z">
+        <w:r>
+          <w:t xml:space="preserve">It is </w:t>
+        </w:r>
+      </w:ins>
+      <w:del w:id="138" w:author="Bob Rudis" w:date="2013-09-02T14:12:00Z">
+        <w:r>
+          <w:delText xml:space="preserve"> R is </w:delText>
+        </w:r>
+      </w:del>
+      <w:r>
+        <w:t xml:space="preserve">insanely simple </w:t>
+      </w:r>
+      <w:ins w:id="139" w:author="Bob Rudis" w:date="2013-09-02T14:12:00Z">
+        <w:r>
+          <w:t xml:space="preserve">to create scatter plots in R: </w:t>
+        </w:r>
+      </w:ins>
+      <w:r>
+        <w:t>(</w:t>
       </w:r>
       <w:r>
         <w:rPr>
@@ -2980,16 +3970,131 @@
         <w:t>plot(x, y)</w:t>
       </w:r>
       <w:r>
-        <w:t>)and we’ll often do this just to “see” the data we are working with.  For example</w:t>
+        <w:t>)</w:t>
+      </w:r>
+      <w:ins w:id="140" w:author="Bob Rudis" w:date="2013-09-02T14:12:00Z">
+        <w:r>
+          <w:t xml:space="preserve"> </w:t>
+        </w:r>
+      </w:ins>
+      <w:r>
+        <w:t>and</w:t>
+      </w:r>
+      <w:ins w:id="141" w:author="Bob Rudis" w:date="2013-09-02T14:12:00Z">
+        <w:r>
+          <w:t>,</w:t>
+        </w:r>
+      </w:ins>
+      <w:r>
+        <w:t xml:space="preserve"> we’ll often do this just to “see” the data we are working with.  For example</w:t>
       </w:r>
       <w:r>
         <w:t>,</w:t>
       </w:r>
       <w:r>
-        <w:t xml:space="preserve"> figure 6.</w:t>
-      </w:r>
-      <w:r>
-        <w:t xml:space="preserve">9 shows eight hours of firewall traffic.  Each dot represents total number of packets on the x-axis and total number of bytes transferred on the y-axis this firewall saw in 5 minutes. </w:t>
+        <w:t xml:space="preserve"> </w:t>
+      </w:r>
+      <w:ins w:id="142" w:author="Bob Rudis" w:date="2013-09-02T14:12:00Z">
+        <w:r>
+          <w:t>F</w:t>
+        </w:r>
+      </w:ins>
+      <w:del w:id="143" w:author="Bob Rudis" w:date="2013-09-02T14:12:00Z">
+        <w:r>
+          <w:delText>f</w:delText>
+        </w:r>
+      </w:del>
+      <w:r>
+        <w:t>igure 6.</w:t>
+      </w:r>
+      <w:r>
+        <w:t xml:space="preserve">9 shows eight hours of firewall traffic.  Each dot represents total number of packets </w:t>
+      </w:r>
+      <w:del w:id="144" w:author="Bob Rudis" w:date="2013-09-02T14:13:00Z">
+        <w:r>
+          <w:lastRenderedPageBreak/>
+          <w:delText>on the</w:delText>
+        </w:r>
+      </w:del>
+      <w:ins w:id="145" w:author="Bob Rudis" w:date="2013-09-02T14:13:00Z">
+        <w:r>
+          <w:t>(</w:t>
+        </w:r>
+      </w:ins>
+      <w:del w:id="146" w:author="Bob Rudis" w:date="2013-09-02T14:13:00Z">
+        <w:r>
+          <w:delText xml:space="preserve"> </w:delText>
+        </w:r>
+      </w:del>
+      <w:r>
+        <w:t>x-axis</w:t>
+      </w:r>
+      <w:ins w:id="147" w:author="Bob Rudis" w:date="2013-09-02T14:13:00Z">
+        <w:r>
+          <w:t>)</w:t>
+        </w:r>
+      </w:ins>
+      <w:r>
+        <w:t xml:space="preserve"> and total number of bytes transferred </w:t>
+      </w:r>
+      <w:del w:id="148" w:author="Bob Rudis" w:date="2013-09-02T14:13:00Z">
+        <w:r>
+          <w:delText>on the</w:delText>
+        </w:r>
+      </w:del>
+      <w:ins w:id="149" w:author="Bob Rudis" w:date="2013-09-02T14:13:00Z">
+        <w:r>
+          <w:t>(</w:t>
+        </w:r>
+      </w:ins>
+      <w:del w:id="150" w:author="Bob Rudis" w:date="2013-09-02T14:13:00Z">
+        <w:r>
+          <w:delText xml:space="preserve"> </w:delText>
+        </w:r>
+      </w:del>
+      <w:r>
+        <w:t>y-axis</w:t>
+      </w:r>
+      <w:ins w:id="151" w:author="Bob Rudis" w:date="2013-09-02T14:14:00Z">
+        <w:r>
+          <w:t>)</w:t>
+        </w:r>
+      </w:ins>
+      <w:del w:id="152" w:author="Bob Rudis" w:date="2013-09-02T14:14:00Z">
+        <w:r>
+          <w:delText xml:space="preserve"> </w:delText>
+        </w:r>
+      </w:del>
+      <w:del w:id="153" w:author="Bob Rudis" w:date="2013-09-02T14:13:00Z">
+        <w:r>
+          <w:delText xml:space="preserve">this </w:delText>
+        </w:r>
+      </w:del>
+      <w:ins w:id="154" w:author="Bob Rudis" w:date="2013-09-02T14:13:00Z">
+        <w:r>
+          <w:t xml:space="preserve"> </w:t>
+        </w:r>
+      </w:ins>
+      <w:ins w:id="155" w:author="Bob Rudis" w:date="2013-09-02T14:14:00Z">
+        <w:r>
+          <w:t xml:space="preserve">processed by the </w:t>
+        </w:r>
+      </w:ins>
+      <w:r>
+        <w:t xml:space="preserve">firewall </w:t>
+      </w:r>
+      <w:del w:id="156" w:author="Bob Rudis" w:date="2013-09-02T14:14:00Z">
+        <w:r>
+          <w:delText>saw in</w:delText>
+        </w:r>
+      </w:del>
+      <w:ins w:id="157" w:author="Bob Rudis" w:date="2013-09-02T14:14:00Z">
+        <w:r>
+          <w:t>over</w:t>
+        </w:r>
+      </w:ins>
+      <w:r>
+        <w:t xml:space="preserve"> 5 minutes. </w:t>
       </w:r>
     </w:p>
     <w:p>
@@ -3058,13 +4163,13 @@
       <w:r>
         <w:t xml:space="preserve">Figure </w:t>
       </w:r>
-      <w:proofErr w:type="spellStart"/>
-      <w:r>
-        <w:t>Figure</w:t>
-      </w:r>
-      <w:proofErr w:type="spellEnd"/>
-      <w:r>
-        <w:t xml:space="preserve"> 6.10</w:t>
+      <w:del w:id="158" w:author="Bob Rudis" w:date="2013-09-02T14:15:00Z">
+        <w:r>
+          <w:delText xml:space="preserve">Figure </w:delText>
+        </w:r>
+      </w:del>
+      <w:r>
+        <w:t>6.10</w:t>
       </w:r>
       <w:r>
         <w:t xml:space="preserve"> Dot Plot:</w:t>
@@ -3134,6 +4239,9 @@
     <w:p>
       <w:pPr>
         <w:pStyle w:val="Para"/>
+        <w:rPr>
+          <w:ins w:id="159" w:author="Bob Rudis" w:date="2013-09-02T14:16:00Z"/>
+        </w:rPr>
       </w:pPr>
       <w:r>
         <w:t xml:space="preserve">At some point, we </w:t>
@@ -3148,7 +4256,148 @@
         <w:t>ines are just points</w:t>
       </w:r>
       <w:r>
-        <w:t xml:space="preserve"> in motion” and that’s true, we see a lines having a sense of direction.  Let’s take the same firewall traffic and separate out the types of devices on the network: desktops, servers, printers and networking equipment.  Now let’s create two plots, the first the same type of scatter plot of the time series and then do the same thing with a line plot. </w:t>
+        <w:t xml:space="preserve"> in motion” and that’s true, we see a lines having a sense of direction.  Let’s take the same firewall traffic and separate out the types of devices on the network: </w:t>
+      </w:r>
+    </w:p>
+    <w:p>
+      <w:pPr>
+        <w:pStyle w:val="ListBulleted"/>
+        <w:rPr>
+          <w:ins w:id="160" w:author="Bob Rudis" w:date="2013-09-02T14:16:00Z"/>
+        </w:rPr>
+        <w:pPrChange w:id="161" w:author="Bob Rudis" w:date="2013-09-02T14:17:00Z">
+          <w:pPr>
+            <w:pStyle w:val="Para"/>
+          </w:pPr>
+        </w:pPrChange>
+      </w:pPr>
+      <w:r>
+        <w:t>D</w:t>
+      </w:r>
+      <w:r>
+        <w:t>esktops</w:t>
+      </w:r>
+    </w:p>
+    <w:p>
+      <w:pPr>
+        <w:pStyle w:val="ListBulleted"/>
+        <w:rPr>
+          <w:ins w:id="162" w:author="Bob Rudis" w:date="2013-09-02T14:16:00Z"/>
+        </w:rPr>
+        <w:pPrChange w:id="163" w:author="Bob Rudis" w:date="2013-09-02T14:17:00Z">
+          <w:pPr>
+            <w:pStyle w:val="Para"/>
+          </w:pPr>
+        </w:pPrChange>
+      </w:pPr>
+      <w:del w:id="164" w:author="Bob Rudis" w:date="2013-09-02T14:16:00Z">
+        <w:r>
+          <w:delText xml:space="preserve">, </w:delText>
+        </w:r>
+      </w:del>
+      <w:ins w:id="165" w:author="Bob Rudis" w:date="2013-09-02T14:16:00Z">
+        <w:r>
+          <w:t>S</w:t>
+        </w:r>
+      </w:ins>
+      <w:del w:id="166" w:author="Bob Rudis" w:date="2013-09-02T14:16:00Z">
+        <w:r>
+          <w:delText>s</w:delText>
+        </w:r>
+      </w:del>
+      <w:r>
+        <w:t>ervers</w:t>
+      </w:r>
+    </w:p>
+    <w:p>
+      <w:pPr>
+        <w:pStyle w:val="ListBulleted"/>
+        <w:rPr>
+          <w:ins w:id="167" w:author="Bob Rudis" w:date="2013-09-02T14:16:00Z"/>
+        </w:rPr>
+        <w:pPrChange w:id="168" w:author="Bob Rudis" w:date="2013-09-02T14:17:00Z">
+          <w:pPr>
+            <w:pStyle w:val="Para"/>
+          </w:pPr>
+        </w:pPrChange>
+      </w:pPr>
+      <w:del w:id="169" w:author="Bob Rudis" w:date="2013-09-02T14:16:00Z">
+        <w:r>
+          <w:delText xml:space="preserve">, </w:delText>
+        </w:r>
+      </w:del>
+      <w:ins w:id="170" w:author="Bob Rudis" w:date="2013-09-02T14:16:00Z">
+        <w:r>
+          <w:t>Pr</w:t>
+        </w:r>
+      </w:ins>
+      <w:del w:id="171" w:author="Bob Rudis" w:date="2013-09-02T14:16:00Z">
+        <w:r>
+          <w:delText>pr</w:delText>
+        </w:r>
+      </w:del>
+      <w:r>
+        <w:t>inters</w:t>
+      </w:r>
+    </w:p>
+    <w:p>
+      <w:pPr>
+        <w:pStyle w:val="ListBulleted"/>
+        <w:rPr>
+          <w:ins w:id="172" w:author="Bob Rudis" w:date="2013-09-02T14:16:00Z"/>
+        </w:rPr>
+        <w:pPrChange w:id="173" w:author="Bob Rudis" w:date="2013-09-02T14:17:00Z">
+          <w:pPr>
+            <w:pStyle w:val="Para"/>
+          </w:pPr>
+        </w:pPrChange>
+      </w:pPr>
+      <w:del w:id="174" w:author="Bob Rudis" w:date="2013-09-02T14:16:00Z">
+        <w:r>
+          <w:delText xml:space="preserve"> and n</w:delText>
+        </w:r>
+      </w:del>
+      <w:ins w:id="175" w:author="Bob Rudis" w:date="2013-09-02T14:16:00Z">
+        <w:r>
+          <w:t>N</w:t>
+        </w:r>
+      </w:ins>
+      <w:r>
+        <w:t>etworking equipment.</w:t>
+      </w:r>
+      <w:del w:id="176" w:author="Bob Rudis" w:date="2013-09-02T14:17:00Z">
+        <w:r>
+          <w:delText xml:space="preserve">  </w:delText>
+        </w:r>
+      </w:del>
+    </w:p>
+    <w:p>
+      <w:pPr>
+        <w:pStyle w:val="Para"/>
+      </w:pPr>
+      <w:r>
+        <w:t>Now let’s create two plots</w:t>
+      </w:r>
+      <w:ins w:id="177" w:author="Bob Rudis" w:date="2013-09-02T14:17:00Z">
+        <w:r>
+          <w:t xml:space="preserve">: </w:t>
+        </w:r>
+      </w:ins>
+      <w:del w:id="178" w:author="Bob Rudis" w:date="2013-09-02T14:17:00Z">
+        <w:r>
+          <w:delText xml:space="preserve">, the </w:delText>
+        </w:r>
+      </w:del>
+      <w:r>
+        <w:t xml:space="preserve">first the same </w:t>
+      </w:r>
+      <w:proofErr w:type="gramStart"/>
+      <w:r>
+        <w:t>type of scatter plot</w:t>
+      </w:r>
+      <w:proofErr w:type="gramEnd"/>
+      <w:r>
+        <w:t xml:space="preserve"> of the time series and then do the same thing with a line plot. </w:t>
       </w:r>
     </w:p>
     <w:p>
@@ -3180,6 +4429,7 @@
         <w:pStyle w:val="Para"/>
       </w:pPr>
       <w:r>
+        <w:lastRenderedPageBreak/>
         <w:t>It’s rather clear wha</w:t>
       </w:r>
       <w:r>
@@ -3192,25 +4442,55 @@
         <w:t xml:space="preserve">Line plots are quite good at accurately communicating data since we are </w:t>
       </w:r>
       <w:r>
-        <w:t>comparing points on the line along a common scale and we get the slope of the line as a sign of change.  St</w:t>
-      </w:r>
-      <w:r>
-        <w:t>eep slopes like on the printers.</w:t>
+        <w:t>comparing points on the line along a common scale and we get the slope of the line as a sign of change</w:t>
+      </w:r>
+      <w:del w:id="179" w:author="Bob Rudis" w:date="2013-09-02T14:17:00Z">
+        <w:r>
+          <w:delText>.  S</w:delText>
+        </w:r>
+      </w:del>
+      <w:ins w:id="180" w:author="Bob Rudis" w:date="2013-09-02T14:17:00Z">
+        <w:r>
+          <w:t>; s</w:t>
+        </w:r>
+      </w:ins>
+      <w:r>
+        <w:t>t</w:t>
+      </w:r>
+      <w:r>
+        <w:t>eep slopes</w:t>
+      </w:r>
+      <w:ins w:id="181" w:author="Bob Rudis" w:date="2013-09-02T14:18:00Z">
+        <w:r>
+          <w:t>,</w:t>
+        </w:r>
+      </w:ins>
+      <w:r>
+        <w:t xml:space="preserve"> like on the printers.</w:t>
       </w:r>
       <w:r>
         <w:t xml:space="preserve">  Line plots are most effective with at least one quantitative variable and some type of change within one or more categorical variables.  In this case we are plotting number of packets (quantitative) on the y-axis against successive five-minute periods (ordered) with each line representing a category of </w:t>
       </w:r>
-      <w:commentRangeStart w:id="2"/>
+      <w:commentRangeStart w:id="182"/>
+      <w:commentRangeStart w:id="183"/>
       <w:r>
         <w:t>device</w:t>
       </w:r>
-      <w:commentRangeEnd w:id="2"/>
+      <w:commentRangeEnd w:id="182"/>
       <w:r>
         <w:rPr>
           <w:rStyle w:val="CommentReference"/>
           <w:snapToGrid/>
         </w:rPr>
-        <w:commentReference w:id="2"/>
+        <w:commentReference w:id="182"/>
+      </w:r>
+      <w:commentRangeEnd w:id="183"/>
+      <w:r>
+        <w:rPr>
+          <w:rStyle w:val="CommentReference"/>
+          <w:snapToGrid/>
+        </w:rPr>
+        <w:commentReference w:id="183"/>
       </w:r>
       <w:r>
         <w:t xml:space="preserve">. </w:t>
@@ -3260,7 +4540,15 @@
         <w:t>we can see the patterns at the lower end of the spectrum</w:t>
       </w:r>
       <w:r>
-        <w:t xml:space="preserve">.  However we have to be careful </w:t>
+        <w:t>.  However</w:t>
+      </w:r>
+      <w:ins w:id="184" w:author="Bob Rudis" w:date="2013-09-02T14:19:00Z">
+        <w:r>
+          <w:t>,</w:t>
+        </w:r>
+      </w:ins>
+      <w:r>
+        <w:t xml:space="preserve"> we have to be careful </w:t>
       </w:r>
       <w:r>
         <w:t xml:space="preserve">when we </w:t>
@@ -3281,10 +4569,25 @@
         <w:t xml:space="preserve">the traffic of the workstations because it’s visually about half of the workstations.  But in reality workstations are </w:t>
       </w:r>
       <w:r>
+        <w:rPr>
+          <w:b/>
+          <w:rPrChange w:id="185" w:author="Bob Rudis" w:date="2013-09-02T14:19:00Z">
+            <w:rPr/>
+          </w:rPrChange>
+        </w:rPr>
         <w:t>generating</w:t>
       </w:r>
       <w:r>
-        <w:t xml:space="preserve"> about 10,000 times the traffic </w:t>
+        <w:rPr>
+          <w:b/>
+          <w:rPrChange w:id="186" w:author="Bob Rudis" w:date="2013-09-02T14:19:00Z">
+            <w:rPr/>
+          </w:rPrChange>
+        </w:rPr>
+        <w:t xml:space="preserve"> about 10,000 times the traffic</w:t>
+      </w:r>
+      <w:r>
+        <w:t xml:space="preserve"> </w:t>
       </w:r>
       <w:r>
         <w:t>network devices</w:t>
@@ -3327,7 +4630,35 @@
         <w:t xml:space="preserve"> is showing three different ways of displaying vulnerability counts and severity classification per device.  On the far left we have a typical bar chart with vertical bars.  A simple modification of this is making the bars horizontal and the difference is largely for aesthetics and the context of where the chart will appear.  </w:t>
       </w:r>
       <w:r>
-        <w:t>The vertical bar chart is simple and shows the totals within each device type.  This uses the common scale for comparison but we have the added feature of length.  We can see easily see workstations have the most vulnerabilities and servers are close though with maybe 20% less or so.  Then networking devices and printers are quite small in comparison.</w:t>
+        <w:t xml:space="preserve">The vertical bar chart is simple and shows the totals within each device type.  This uses the common scale for comparison but we have the added feature of length.  We can </w:t>
+      </w:r>
+      <w:del w:id="187" w:author="Bob Rudis" w:date="2013-09-02T14:20:00Z">
+        <w:r>
+          <w:delText xml:space="preserve">see </w:delText>
+        </w:r>
+      </w:del>
+      <w:r>
+        <w:t xml:space="preserve">easily see </w:t>
+      </w:r>
+      <w:ins w:id="188" w:author="Bob Rudis" w:date="2013-09-02T14:20:00Z">
+        <w:r>
+          <w:t xml:space="preserve">that </w:t>
+        </w:r>
+      </w:ins>
+      <w:r>
+        <w:t xml:space="preserve">workstations have the most </w:t>
+      </w:r>
+      <w:proofErr w:type="gramStart"/>
+      <w:r>
+        <w:t>vulnerabilities</w:t>
+      </w:r>
+      <w:proofErr w:type="gramEnd"/>
+      <w:r>
+        <w:t xml:space="preserve"> and servers are close though </w:t>
+      </w:r>
+      <w:r>
+        <w:lastRenderedPageBreak/>
+        <w:t>with maybe 20% less or so.  Then networking devices and printers are quite small in comparison.</w:t>
       </w:r>
     </w:p>
     <w:p>
@@ -3374,7 +4705,46 @@
         <w:t xml:space="preserve"> </w:t>
       </w:r>
       <w:r>
-        <w:t xml:space="preserve">Since they are not aligned we purely judging by length on a non-aligned scale and we are less accurate.  Now look at the grouped bar chart and we can easily see that servers have more high-severity vulnerabilities than workstations.  The one draw back to the grouped bar chart is that we lose the overall count comparison.  It is not as clear to look at the grouped bar chart and know that workstations have more vulnerabilities overall.   The type of bar chart we choose is largely dependent on the message we are trying to send. </w:t>
+        <w:t xml:space="preserve">Since they are not aligned we purely judging by length on a non-aligned scale and we are less accurate.  Now look at the grouped bar chart and </w:t>
+      </w:r>
+      <w:ins w:id="189" w:author="Bob Rudis" w:date="2013-09-02T14:21:00Z">
+        <w:r>
+          <w:t xml:space="preserve">it quickly becomes clear </w:t>
+        </w:r>
+      </w:ins>
+      <w:del w:id="190" w:author="Bob Rudis" w:date="2013-09-02T14:21:00Z">
+        <w:r>
+          <w:delText xml:space="preserve">we can easily see </w:delText>
+        </w:r>
+      </w:del>
+      <w:r>
+        <w:t xml:space="preserve">that servers have more high-severity vulnerabilities than workstations.  The one draw back to the grouped bar chart is that we lose the overall count comparison.  It </w:t>
+      </w:r>
+      <w:del w:id="191" w:author="Bob Rudis" w:date="2013-09-02T14:22:00Z">
+        <w:r>
+          <w:delText>is not as clear to look at the</w:delText>
+        </w:r>
+      </w:del>
+      <w:ins w:id="192" w:author="Bob Rudis" w:date="2013-09-02T14:22:00Z">
+        <w:r>
+          <w:t xml:space="preserve">is more difficult to tell that </w:t>
+        </w:r>
+      </w:ins>
+      <w:del w:id="193" w:author="Bob Rudis" w:date="2013-09-02T14:22:00Z">
+        <w:r>
+          <w:delText xml:space="preserve"> grouped bar chart and know that </w:delText>
+        </w:r>
+      </w:del>
+      <w:r>
+        <w:t>workstations have more vulnerabilities overall</w:t>
+      </w:r>
+      <w:ins w:id="194" w:author="Bob Rudis" w:date="2013-09-02T14:22:00Z">
+        <w:r>
+          <w:t xml:space="preserve"> from grouped bar chart</w:t>
+        </w:r>
+      </w:ins>
+      <w:r>
+        <w:t xml:space="preserve">.   The type of bar chart we choose is largely dependent on the message we are trying to send. </w:t>
       </w:r>
     </w:p>
     <w:p>
@@ -3425,16 +4795,80 @@
         <w:t>th</w:t>
       </w:r>
       <w:r>
-        <w:t xml:space="preserve"> byte, meaning a red value of #FF0000 is the same as #FF0000FF (with the last FF setting opacity to maximum).  If we want to set opacity to 50%, 255/2 = 128 = 0x80, so </w:t>
-      </w:r>
-      <w:r>
-        <w:t xml:space="preserve">we can set the color to #FF000080 and now our red color is 50% opaque.  This is far easier to see in </w:t>
-      </w:r>
+        <w:t xml:space="preserve"> byte, meaning a red value of </w:t>
+      </w:r>
+      <w:r>
+        <w:rPr>
+          <w:rStyle w:val="InlineCodeVariable"/>
+          <w:rPrChange w:id="195" w:author="Bob Rudis" w:date="2013-09-02T14:26:00Z">
+            <w:rPr/>
+          </w:rPrChange>
+        </w:rPr>
+        <w:t>#FF0000</w:t>
+      </w:r>
+      <w:r>
+        <w:t xml:space="preserve"> is the same as </w:t>
+      </w:r>
+      <w:r>
+        <w:rPr>
+          <w:rStyle w:val="InlineCodeVariable"/>
+          <w:rPrChange w:id="196" w:author="Bob Rudis" w:date="2013-09-02T14:26:00Z">
+            <w:rPr/>
+          </w:rPrChange>
+        </w:rPr>
+        <w:t>#FF0000FF</w:t>
+      </w:r>
+      <w:r>
+        <w:t xml:space="preserve"> (with the last </w:t>
+      </w:r>
+      <w:r>
+        <w:rPr>
+          <w:rStyle w:val="InlineCodeVariable"/>
+          <w:rPrChange w:id="197" w:author="Bob Rudis" w:date="2013-09-02T14:26:00Z">
+            <w:rPr/>
+          </w:rPrChange>
+        </w:rPr>
+        <w:t>FF</w:t>
+      </w:r>
+      <w:r>
+        <w:t xml:space="preserve"> setting opacity to maximum).  If we want to set opacity to 50%, 255/2 = 128 = 0x80, so </w:t>
+      </w:r>
+      <w:r>
+        <w:t xml:space="preserve">we can set the color to </w:t>
+      </w:r>
+      <w:r>
+        <w:rPr>
+          <w:rStyle w:val="InlineCodeUserInput"/>
+          <w:rPrChange w:id="198" w:author="Bob Rudis" w:date="2013-09-02T14:27:00Z">
+            <w:rPr/>
+          </w:rPrChange>
+        </w:rPr>
+        <w:t>#FF000080</w:t>
+      </w:r>
+      <w:r>
+        <w:t xml:space="preserve"> and now our red color is 50% opaque.  This is far easier to see in </w:t>
+      </w:r>
+      <w:ins w:id="199" w:author="Bob Rudis" w:date="2013-09-02T14:22:00Z">
+        <w:r>
+          <w:rPr>
+            <w:highlight w:val="yellow"/>
+          </w:rPr>
+          <w:t>Fi</w:t>
+        </w:r>
+      </w:ins>
+      <w:del w:id="200" w:author="Bob Rudis" w:date="2013-09-02T14:22:00Z">
+        <w:r>
+          <w:rPr>
+            <w:highlight w:val="yellow"/>
+          </w:rPr>
+          <w:delText>fi</w:delText>
+        </w:r>
+      </w:del>
       <w:r>
         <w:rPr>
           <w:highlight w:val="yellow"/>
         </w:rPr>
-        <w:t>figure 6.13</w:t>
+        <w:t>gure 6.13</w:t>
       </w:r>
       <w:r>
         <w:t>.</w:t>
@@ -3466,7 +4900,19 @@
         <w:pStyle w:val="Para"/>
       </w:pPr>
       <w:r>
-        <w:t xml:space="preserve">Each graphic is showing the same 8 hours of firewall data for networking devices split into 5-minute totals.  We are plotting the number of network sessions along the x-axis and the number of bytes on the y-axis. But we have a lot of overlapping points.  By setting the alpha value to 1/3 in the right picture we can see “through” the top level and get a glimpse of what’s underneath it.  We’ve found it’s handy to set the alpha as a fraction (instead of </w:t>
+        <w:t xml:space="preserve">Each graphic is showing the same 8 hours of firewall data for networking devices split into 5-minute totals.  We are plotting the number </w:t>
+      </w:r>
+      <w:r>
+        <w:lastRenderedPageBreak/>
+        <w:t>of network sessions along the x-axis and the number of bytes on the y-axis. But</w:t>
+      </w:r>
+      <w:ins w:id="201" w:author="Bob Rudis" w:date="2013-09-02T14:27:00Z">
+        <w:r>
+          <w:t>,</w:t>
+        </w:r>
+      </w:ins>
+      <w:r>
+        <w:t xml:space="preserve"> we have a lot of overlapping points.  By setting the alpha value to 1/3 in the right picture we can see “through” the top level and get a glimpse of what’s underneath it.  We’ve found it’s handy to set the alpha as a fraction (instead of </w:t>
       </w:r>
       <w:r>
         <w:t>.33 here) for our own benefit because an alpha of 1/3 means when stack up 3 values, it will appear as a solid color.  This allows us to tweak the alpha for how many layers we have.  If we think we have fifty layers deep (some of the maps in chapter 5 leverage small alpha values like this), we can set the alpha to 1/50 (as opposed to converting to 0.02 and typing that in).</w:t>
@@ -3487,11 +4933,27 @@
       <w:r>
         <w:t xml:space="preserve">We are encoding another quantitative variable in </w:t>
       </w:r>
+      <w:ins w:id="202" w:author="Bob Rudis" w:date="2013-09-02T14:28:00Z">
+        <w:r>
+          <w:rPr>
+            <w:highlight w:val="yellow"/>
+          </w:rPr>
+          <w:t>F</w:t>
+        </w:r>
+      </w:ins>
+      <w:del w:id="203" w:author="Bob Rudis" w:date="2013-09-02T14:28:00Z">
+        <w:r>
+          <w:rPr>
+            <w:highlight w:val="yellow"/>
+          </w:rPr>
+          <w:delText>f</w:delText>
+        </w:r>
+      </w:del>
       <w:r>
         <w:rPr>
           <w:highlight w:val="yellow"/>
         </w:rPr>
-        <w:t>figure 6.13</w:t>
+        <w:t>igure 6.13</w:t>
       </w:r>
       <w:r>
         <w:t xml:space="preserve"> by mapping the size (</w:t>
@@ -3518,42 +4980,107 @@
         <w:t xml:space="preserve"> is relatively low on the list and we’re compounding the problem here by not including a legend for the size.  But all we want to communicate is the relative values here. </w:t>
       </w:r>
       <w:r>
-        <w:t xml:space="preserve"> In a real visualization we’d want to the title or something else to indicate the significance of the “bubble” size. </w:t>
+        <w:t xml:space="preserve"> In a real visualization we’d want to</w:t>
+      </w:r>
+      <w:ins w:id="204" w:author="Bob Rudis" w:date="2013-09-02T14:29:00Z">
+        <w:r>
+          <w:t xml:space="preserve"> add a description to</w:t>
+        </w:r>
+      </w:ins>
+      <w:r>
+        <w:t xml:space="preserve"> the title or </w:t>
+      </w:r>
+      <w:del w:id="205" w:author="Bob Rudis" w:date="2013-09-02T14:29:00Z">
+        <w:r>
+          <w:delText xml:space="preserve">something </w:delText>
+        </w:r>
+      </w:del>
+      <w:ins w:id="206" w:author="Bob Rudis" w:date="2013-09-02T14:29:00Z">
+        <w:r>
+          <w:t xml:space="preserve">use some other annotation </w:t>
+        </w:r>
+      </w:ins>
+      <w:del w:id="207" w:author="Bob Rudis" w:date="2013-09-02T14:29:00Z">
+        <w:r>
+          <w:delText xml:space="preserve">else </w:delText>
+        </w:r>
+      </w:del>
+      <w:r>
+        <w:t>to indicate the significance of the “bubble” size</w:t>
+      </w:r>
+      <w:ins w:id="208" w:author="Bob Rudis" w:date="2013-09-02T14:30:00Z">
+        <w:r>
+          <w:t>. F</w:t>
+        </w:r>
+      </w:ins>
+      <w:del w:id="209" w:author="Bob Rudis" w:date="2013-09-02T14:30:00Z">
+        <w:r>
+          <w:delText xml:space="preserve">. </w:delText>
+        </w:r>
+        <w:r>
+          <w:delText xml:space="preserve"> </w:delText>
+        </w:r>
+        <w:r>
+          <w:delText>Though f</w:delText>
+        </w:r>
+      </w:del>
+      <w:r>
+        <w:t>or this purpose</w:t>
+      </w:r>
+      <w:ins w:id="210" w:author="Bob Rudis" w:date="2013-09-02T14:30:00Z">
+        <w:r>
+          <w:t xml:space="preserve"> of this exercise</w:t>
+        </w:r>
+      </w:ins>
+      <w:r>
+        <w:t>, w</w:t>
+      </w:r>
+      <w:r>
+        <w:t xml:space="preserve">e are </w:t>
+      </w:r>
+      <w:r>
+        <w:t>simply looking for</w:t>
+      </w:r>
+      <w:r>
+        <w:t xml:space="preserve"> any obvious patterns and</w:t>
+      </w:r>
+      <w:r>
+        <w:t xml:space="preserve"> this type of graphic shows relative sizes. </w:t>
       </w:r>
       <w:r>
         <w:t xml:space="preserve"> </w:t>
       </w:r>
       <w:r>
-        <w:t>Though for this purpose, w</w:t>
-      </w:r>
-      <w:r>
-        <w:t xml:space="preserve">e are </w:t>
-      </w:r>
-      <w:r>
-        <w:t>simply looking for</w:t>
-      </w:r>
-      <w:r>
-        <w:t xml:space="preserve"> any obvious patterns and</w:t>
-      </w:r>
-      <w:r>
-        <w:t xml:space="preserve"> this type of graphic shows relative sizes. </w:t>
+        <w:t>Bubble charts like this serve a relatively crude purpose and are often downgraded to the level of pie charts for most people.</w:t>
       </w:r>
       <w:r>
         <w:t xml:space="preserve"> </w:t>
       </w:r>
-      <w:r>
-        <w:t>Bubble charts like this serve a relatively crude purpose and are often downgraded to the level of pie charts for most people.</w:t>
-      </w:r>
-      <w:r>
-        <w:t xml:space="preserve">  </w:t>
-      </w:r>
+      <w:del w:id="211" w:author="Bob Rudis" w:date="2013-09-02T14:30:00Z">
+        <w:r>
+          <w:delText xml:space="preserve"> </w:delText>
+        </w:r>
+      </w:del>
     </w:p>
     <w:p>
       <w:pPr>
         <w:pStyle w:val="Para"/>
       </w:pPr>
       <w:r>
-        <w:t xml:space="preserve">Since we’re down towards the bottom of Cleveland and McGill’s accuracy chart we might as well talk about another visualization that relies on area. Figure 6.14 is known as a </w:t>
+        <w:t xml:space="preserve">Since we’re </w:t>
+      </w:r>
+      <w:del w:id="212" w:author="Bob Rudis" w:date="2013-09-02T14:30:00Z">
+        <w:r>
+          <w:delText>down towards the</w:delText>
+        </w:r>
+      </w:del>
+      <w:ins w:id="213" w:author="Bob Rudis" w:date="2013-09-02T14:30:00Z">
+        <w:r>
+          <w:t>hanging around at the</w:t>
+        </w:r>
+      </w:ins>
+      <w:r>
+        <w:t xml:space="preserve"> bottom of Cleveland and McGill’s accuracy chart we might as well talk about another visualization that relies on area. Figure 6.14 is known as a </w:t>
       </w:r>
       <w:proofErr w:type="spellStart"/>
       <w:r>
@@ -3603,30 +5130,45 @@
       <w:pPr>
         <w:pStyle w:val="Para"/>
       </w:pPr>
-      <w:r>
-        <w:t xml:space="preserve">We should repeat </w:t>
-      </w:r>
-      <w:r>
-        <w:t xml:space="preserve">what </w:t>
-      </w:r>
-      <w:proofErr w:type="spellStart"/>
-      <w:r>
-        <w:t>treemaps</w:t>
-      </w:r>
-      <w:proofErr w:type="spellEnd"/>
-      <w:r>
-        <w:t xml:space="preserve"> are encoding </w:t>
-      </w:r>
-      <w:r>
-        <w:t xml:space="preserve">and simplify </w:t>
-      </w:r>
-      <w:proofErr w:type="gramStart"/>
-      <w:r>
-        <w:t>it</w:t>
-      </w:r>
-      <w:proofErr w:type="gramEnd"/>
-      <w:r>
-        <w:t xml:space="preserve"> as it’s important: a </w:t>
+      <w:del w:id="214" w:author="Bob Rudis" w:date="2013-09-02T14:36:00Z">
+        <w:r>
+          <w:delText xml:space="preserve">We should repeat </w:delText>
+        </w:r>
+        <w:r>
+          <w:delText xml:space="preserve">what treemaps are encoding </w:delText>
+        </w:r>
+        <w:r>
+          <w:delText xml:space="preserve">and simplify </w:delText>
+        </w:r>
+        <w:r>
+          <w:delText>it</w:delText>
+        </w:r>
+        <w:r>
+          <w:delText xml:space="preserve"> as it’s important</w:delText>
+        </w:r>
+      </w:del>
+      <w:ins w:id="215" w:author="Bob Rudis" w:date="2013-09-02T14:36:00Z">
+        <w:r>
+          <w:t xml:space="preserve">To clarify and </w:t>
+        </w:r>
+      </w:ins>
+      <w:ins w:id="216" w:author="Bob Rudis" w:date="2013-09-02T14:37:00Z">
+        <w:r>
+          <w:t>simplify</w:t>
+        </w:r>
+      </w:ins>
+      <w:ins w:id="217" w:author="Bob Rudis" w:date="2013-09-02T14:36:00Z">
+        <w:r>
+          <w:t xml:space="preserve"> </w:t>
+        </w:r>
+      </w:ins>
+      <w:ins w:id="218" w:author="Bob Rudis" w:date="2013-09-02T14:37:00Z">
+        <w:r>
+          <w:t>the definition</w:t>
+        </w:r>
+      </w:ins>
+      <w:r>
+        <w:t xml:space="preserve">: a </w:t>
       </w:r>
       <w:proofErr w:type="spellStart"/>
       <w:r>
@@ -3677,16 +5219,98 @@
       </w:r>
       <w:proofErr w:type="spellEnd"/>
       <w:r>
-        <w:t xml:space="preserve"> difficult to do well and relatively simple to </w:t>
-      </w:r>
-      <w:r>
-        <w:t>confuse readers</w:t>
-      </w:r>
+        <w:t xml:space="preserve"> difficult to do well and </w:t>
+      </w:r>
+      <w:del w:id="219" w:author="Bob Rudis" w:date="2013-09-02T14:37:00Z">
+        <w:r>
+          <w:delText xml:space="preserve">relatively </w:delText>
+        </w:r>
+        <w:r>
+          <w:lastRenderedPageBreak/>
+          <w:delText>simple to</w:delText>
+        </w:r>
+      </w:del>
+      <w:ins w:id="220" w:author="Bob Rudis" w:date="2013-09-02T14:37:00Z">
+        <w:r>
+          <w:t>often</w:t>
+        </w:r>
+      </w:ins>
+      <w:r>
+        <w:t xml:space="preserve"> </w:t>
+      </w:r>
+      <w:r>
+        <w:t>confus</w:t>
+      </w:r>
+      <w:ins w:id="221" w:author="Bob Rudis" w:date="2013-09-02T14:39:00Z">
+        <w:r>
+          <w:t>ing to</w:t>
+        </w:r>
+      </w:ins>
+      <w:del w:id="222" w:author="Bob Rudis" w:date="2013-09-02T14:39:00Z">
+        <w:r>
+          <w:delText>e reader</w:delText>
+        </w:r>
+      </w:del>
+      <w:ins w:id="223" w:author="Bob Rudis" w:date="2013-09-02T14:39:00Z">
+        <w:r>
+          <w:t xml:space="preserve"> consumers</w:t>
+        </w:r>
+      </w:ins>
+      <w:del w:id="224" w:author="Bob Rudis" w:date="2013-09-02T14:39:00Z">
+        <w:r>
+          <w:delText>s</w:delText>
+        </w:r>
+      </w:del>
       <w:r>
         <w:t xml:space="preserve">.  </w:t>
       </w:r>
-      <w:r>
-        <w:t xml:space="preserve">Like pie charts and bubble plots, there are usually better visualization methods to communicate the data. </w:t>
+      <w:ins w:id="225" w:author="Bob Rudis" w:date="2013-09-02T14:40:00Z">
+        <w:r>
+          <w:t xml:space="preserve">The same rule applies to </w:t>
+        </w:r>
+      </w:ins>
+      <w:del w:id="226" w:author="Bob Rudis" w:date="2013-09-02T14:40:00Z">
+        <w:r>
+          <w:delText>Like</w:delText>
+        </w:r>
+      </w:del>
+      <w:proofErr w:type="spellStart"/>
+      <w:ins w:id="227" w:author="Bob Rudis" w:date="2013-09-02T14:40:00Z">
+        <w:r>
+          <w:t>treemaps</w:t>
+        </w:r>
+      </w:ins>
+      <w:proofErr w:type="spellEnd"/>
+      <w:del w:id="228" w:author="Bob Rudis" w:date="2013-09-02T14:40:00Z">
+        <w:r>
+          <w:delText xml:space="preserve"> </w:delText>
+        </w:r>
+      </w:del>
+      <w:ins w:id="229" w:author="Bob Rudis" w:date="2013-09-02T14:40:00Z">
+        <w:r>
+          <w:t xml:space="preserve"> a</w:t>
+        </w:r>
+      </w:ins>
+      <w:ins w:id="230" w:author="Bob Rudis" w:date="2013-09-02T14:41:00Z">
+        <w:r>
+          <w:t xml:space="preserve">s for </w:t>
+        </w:r>
+      </w:ins>
+      <w:r>
+        <w:t>pie charts and bubble plots</w:t>
+      </w:r>
+      <w:ins w:id="231" w:author="Bob Rudis" w:date="2013-09-02T14:41:00Z">
+        <w:r>
+          <w:t>:</w:t>
+        </w:r>
+      </w:ins>
+      <w:del w:id="232" w:author="Bob Rudis" w:date="2013-09-02T14:41:00Z">
+        <w:r>
+          <w:delText>,</w:delText>
+        </w:r>
+      </w:del>
+      <w:r>
+        <w:t xml:space="preserve"> there are usually better visualization methods to communicate the data. </w:t>
       </w:r>
     </w:p>
     <w:p>
@@ -3735,7 +5359,7 @@
           <w:insideH w:val="none" w:sz="0" w:space="0" w:color="auto"/>
           <w:insideV w:val="none" w:sz="0" w:space="0" w:color="auto"/>
         </w:tblBorders>
-        <w:tblLook w:val="00AF" w:firstRow="1" w:lastRow="0" w:firstColumn="1" w:lastColumn="0" w:noHBand="0" w:noVBand="0"/>
+        <w:tblLook w:val="00A0" w:firstRow="1" w:lastRow="0" w:firstColumn="1" w:lastColumn="0" w:noHBand="0" w:noVBand="0"/>
       </w:tblPr>
       <w:tblGrid>
         <w:gridCol w:w="1623"/>
@@ -3998,7 +5622,20 @@
         <w:pStyle w:val="Para"/>
       </w:pPr>
       <w:r>
-        <w:t>Most people won’t be able to look at those numbers and understand what the data actually looks like.  Nor will they be able to see any subtle patterns since descriptive statistics is about reducing a distribution of values to single numbers.  This is where visualizations can hel</w:t>
+        <w:t xml:space="preserve">Most people won’t be able to look at those numbers and understand what the data actually looks like.  Nor will they be able to see any subtle patterns since descriptive statistics </w:t>
+      </w:r>
+      <w:ins w:id="233" w:author="Bob Rudis" w:date="2013-09-02T14:44:00Z">
+        <w:r>
+          <w:t>are</w:t>
+        </w:r>
+      </w:ins>
+      <w:del w:id="234" w:author="Bob Rudis" w:date="2013-09-02T14:44:00Z">
+        <w:r>
+          <w:delText>is</w:delText>
+        </w:r>
+      </w:del>
+      <w:r>
+        <w:t xml:space="preserve"> about reducing a distribution of values to single numbers.  This is where visualizations can hel</w:t>
       </w:r>
       <w:r>
         <w:t xml:space="preserve">p out considerably.  </w:t>
@@ -4050,11 +5687,16 @@
       <w:r>
         <w:t xml:space="preserve"> It works by creating equally spaced “bins” and then counting how many of our measurements are in each “bin”.   In this example, we created bins that are 12,000 sessions wide.  We can see at the peak, around 350,000 sessions, that we had about 18 sessions within that bin.  Part of the criticisms of histograms is that we can affect how histograms appear by adjusting the size and position of the bins.  But these plots are indispensable when we just want to get a feel for a </w:t>
       </w:r>
-      <w:proofErr w:type="gramStart"/>
-      <w:r>
-        <w:t>distribution</w:t>
-      </w:r>
-      <w:proofErr w:type="gramEnd"/>
+      <w:del w:id="235" w:author="Bob Rudis" w:date="2013-09-02T14:45:00Z">
+        <w:r>
+          <w:delText>distribution</w:delText>
+        </w:r>
+      </w:del>
+      <w:ins w:id="236" w:author="Bob Rudis" w:date="2013-09-02T14:45:00Z">
+        <w:r>
+          <w:t>distribution,</w:t>
+        </w:r>
+      </w:ins>
       <w:r>
         <w:t xml:space="preserve"> as they are quite effective in communicating </w:t>
       </w:r>
@@ -4070,7 +5712,21 @@
         <w:pStyle w:val="Para"/>
       </w:pPr>
       <w:r>
-        <w:t xml:space="preserve">The plot on the right in figure 6.15 is a density plot.  It uses the same approach as the histogram, but the bins are quite small and a smoothing process is applied over it.  By projecting the original histogram behind it, we can see how it flattens the peaks and diminishes the valleys.  There’s no right or wrong between the two.  While we are </w:t>
+        <w:lastRenderedPageBreak/>
+        <w:t xml:space="preserve">The plot on the right in </w:t>
+      </w:r>
+      <w:ins w:id="237" w:author="Bob Rudis" w:date="2013-09-02T14:45:00Z">
+        <w:r>
+          <w:t>F</w:t>
+        </w:r>
+      </w:ins>
+      <w:del w:id="238" w:author="Bob Rudis" w:date="2013-09-02T14:45:00Z">
+        <w:r>
+          <w:delText>f</w:delText>
+        </w:r>
+      </w:del>
+      <w:r>
+        <w:t xml:space="preserve">igure 6.15 is a density plot.  It uses the same approach as the histogram, but the bins are quite small and a smoothing process is applied over it.  By projecting the original histogram behind it, we can see how it flattens the peaks and diminishes the valleys.  There’s no right or wrong between the two.  While we are </w:t>
       </w:r>
       <w:r>
         <w:t>exploring our</w:t>
@@ -4112,19 +5768,64 @@
       </w:r>
       <w:proofErr w:type="spellEnd"/>
       <w:r>
-        <w:t xml:space="preserve"> (remember him from Chapter 1?), is the box plot.  This is not something people will intuitively understand if they haven’t seen before so it may require a little </w:t>
+        <w:t xml:space="preserve"> (remember him from Chapter 1?), is the box plot.  This is not something people will intuitively understand if they haven’t seen </w:t>
+      </w:r>
+      <w:ins w:id="239" w:author="Bob Rudis" w:date="2013-09-02T14:46:00Z">
+        <w:r>
+          <w:t xml:space="preserve">it </w:t>
+        </w:r>
+      </w:ins>
+      <w:r>
+        <w:t>before</w:t>
+      </w:r>
+      <w:ins w:id="240" w:author="Bob Rudis" w:date="2013-09-02T14:46:00Z">
+        <w:r>
+          <w:t>,</w:t>
+        </w:r>
+      </w:ins>
+      <w:r>
+        <w:t xml:space="preserve"> so it may require a little </w:t>
       </w:r>
       <w:r>
         <w:t>more supporting material than other methods</w:t>
       </w:r>
       <w:r>
-        <w:t xml:space="preserve">.  In the fall of 2012, Jay had set up a very simple honeypot to just record the packets it saw on the Internet.   How often is a host scanned when it’s on the Internet?  We can get a feel for that, as well as what a boxplot is able to communicate in </w:t>
-      </w:r>
+        <w:t>.  In the fall of 2012, Jay had set up a very simple honeypot to just record the packets it saw on the Internet.   How often is a host scanned when it’s on the Internet?  We can get a feel for that</w:t>
+      </w:r>
+      <w:del w:id="241" w:author="Bob Rudis" w:date="2013-09-02T14:53:00Z">
+        <w:r>
+          <w:delText>, as well as</w:delText>
+        </w:r>
+      </w:del>
+      <w:ins w:id="242" w:author="Bob Rudis" w:date="2013-09-02T14:53:00Z">
+        <w:r>
+          <w:t xml:space="preserve"> as we show</w:t>
+        </w:r>
+      </w:ins>
+      <w:r>
+        <w:t xml:space="preserve"> what a boxplot is able to communicate in </w:t>
+      </w:r>
+      <w:ins w:id="243" w:author="Bob Rudis" w:date="2013-09-02T14:50:00Z">
+        <w:r>
+          <w:rPr>
+            <w:highlight w:val="yellow"/>
+          </w:rPr>
+          <w:t>F</w:t>
+        </w:r>
+      </w:ins>
+      <w:del w:id="244" w:author="Bob Rudis" w:date="2013-09-02T14:50:00Z">
+        <w:r>
+          <w:rPr>
+            <w:highlight w:val="yellow"/>
+          </w:rPr>
+          <w:delText>f</w:delText>
+        </w:r>
+      </w:del>
       <w:r>
         <w:rPr>
           <w:highlight w:val="yellow"/>
         </w:rPr>
-        <w:t>figure 6.16</w:t>
+        <w:t>igure 6.16</w:t>
       </w:r>
       <w:r>
         <w:t>.</w:t>
@@ -4151,6 +5852,9 @@
     <w:p>
       <w:pPr>
         <w:pStyle w:val="Para"/>
+        <w:rPr>
+          <w:ins w:id="245" w:author="Bob Rudis" w:date="2013-09-02T14:59:00Z"/>
+        </w:rPr>
       </w:pPr>
       <w:r>
         <w:t xml:space="preserve">The boxplot begins with the median value of the distribution and it </w:t>
@@ -4221,10 +5925,44 @@
         <w:rPr>
           <w:i/>
         </w:rPr>
-        <w:t xml:space="preserve">. </w:t>
-      </w:r>
-      <w:r>
-        <w:t xml:space="preserve"> Now there are a few different methods to represent the length of the lines, the most common is to place them one and half times the IQR away from the box.  Other methods will place the end of the line at the minimum and maximum of the data.  Figure 6.17 attempts to convey a lot of </w:t>
+        <w:t>.</w:t>
+      </w:r>
+    </w:p>
+    <w:p>
+      <w:pPr>
+        <w:pStyle w:val="Para"/>
+      </w:pPr>
+      <w:del w:id="246" w:author="Bob Rudis" w:date="2013-09-02T14:59:00Z">
+        <w:r>
+          <w:rPr>
+            <w:i/>
+          </w:rPr>
+          <w:delText xml:space="preserve"> </w:delText>
+        </w:r>
+        <w:r>
+          <w:delText xml:space="preserve"> Now t</w:delText>
+        </w:r>
+      </w:del>
+      <w:ins w:id="247" w:author="Bob Rudis" w:date="2013-09-02T14:59:00Z">
+        <w:r>
+          <w:t>T</w:t>
+        </w:r>
+      </w:ins>
+      <w:r>
+        <w:t>here are a few different methods to represent the length of the lines, the most common is to place them one and half times the IQR away from the box.  Other methods will place the end of the line at the minimum and maximum of the data.  Figure 6.17 attempts to convey a</w:t>
+      </w:r>
+      <w:ins w:id="248" w:author="Bob Rudis" w:date="2013-09-02T14:52:00Z">
+        <w:r>
+          <w:t xml:space="preserve"> large number </w:t>
+        </w:r>
+      </w:ins>
+      <w:del w:id="249" w:author="Bob Rudis" w:date="2013-09-02T14:52:00Z">
+        <w:r>
+          <w:delText xml:space="preserve"> lot </w:delText>
+        </w:r>
+      </w:del>
+      <w:r>
+        <w:t xml:space="preserve">of </w:t>
       </w:r>
       <w:r>
         <w:t>distributions</w:t>
@@ -4259,10 +5997,36 @@
         <w:pStyle w:val="Para"/>
       </w:pPr>
       <w:r>
-        <w:t xml:space="preserve">What’s interesting about figure 6.17 is that it was generated with over 100 million values.  </w:t>
-      </w:r>
-      <w:r>
-        <w:t xml:space="preserve">It not only conveys a lot of data, but it’s also able to represent confidence.  In this case, just stating the mean or median would have been a disservice, since some of these have a very wide range of possible observations.  </w:t>
+        <w:t xml:space="preserve">What’s interesting about </w:t>
+      </w:r>
+      <w:ins w:id="250" w:author="Bob Rudis" w:date="2013-09-02T15:00:00Z">
+        <w:r>
+          <w:t>F</w:t>
+        </w:r>
+      </w:ins>
+      <w:del w:id="251" w:author="Bob Rudis" w:date="2013-09-02T15:00:00Z">
+        <w:r>
+          <w:delText>f</w:delText>
+        </w:r>
+      </w:del>
+      <w:r>
+        <w:t xml:space="preserve">igure 6.17 is that it was generated with over 100 million values.  </w:t>
+      </w:r>
+      <w:r>
+        <w:t xml:space="preserve">It not only conveys a </w:t>
+      </w:r>
+      <w:del w:id="252" w:author="Bob Rudis" w:date="2013-09-02T15:00:00Z">
+        <w:r>
+          <w:delText xml:space="preserve">lot </w:delText>
+        </w:r>
+      </w:del>
+      <w:ins w:id="253" w:author="Bob Rudis" w:date="2013-09-02T15:00:00Z">
+        <w:r>
+          <w:t xml:space="preserve">large quantity </w:t>
+        </w:r>
+      </w:ins>
+      <w:r>
+        <w:t xml:space="preserve">of data, but it’s also able to represent confidence.  In this case, just stating the mean or median would have been a disservice, since some of these have a very wide range of possible observations.  </w:t>
       </w:r>
       <w:r>
         <w:t xml:space="preserve">How well could we </w:t>
@@ -4285,6 +6049,7 @@
         <w:pStyle w:val="H2"/>
       </w:pPr>
       <w:r>
+        <w:lastRenderedPageBreak/>
         <w:t>Visualizing Time Series</w:t>
       </w:r>
     </w:p>
@@ -4321,7 +6086,70 @@
         <w:pStyle w:val="Para"/>
       </w:pPr>
       <w:r>
-        <w:t>Figure 6.18 is looking at 21 days of firewall traffic sliced it into 5-minute chunks.  Now this is quite a bit of data for a small line graph (over 6000 data points in a few inches) and when we try to represent that data with a line plot, the lines are crisscrossing over one another so much that they look like one thick and jittery line.   If we try to reduce the mess by simplifying the underlying data with an hourly average (middle plot in 6.18), we lose the extremes and the details, which is not generally good in an industry where extremes matter.  In the bottom plot, we replaced the lines in the first plot with points.  This removes a lot of the mess, allows us to see both the general trends and the extreme points.</w:t>
+        <w:t xml:space="preserve">Figure 6.18 is looking at 21 days of firewall traffic sliced it into 5-minute chunks. </w:t>
+      </w:r>
+      <w:del w:id="254" w:author="Bob Rudis" w:date="2013-09-02T15:05:00Z">
+        <w:r>
+          <w:delText xml:space="preserve"> Now t</w:delText>
+        </w:r>
+      </w:del>
+      <w:ins w:id="255" w:author="Bob Rudis" w:date="2013-09-02T15:05:00Z">
+        <w:r>
+          <w:t>T</w:t>
+        </w:r>
+      </w:ins>
+      <w:r>
+        <w:t>his is quite a bit of data for a small line graph (over 6</w:t>
+      </w:r>
+      <w:ins w:id="256" w:author="Bob Rudis" w:date="2013-09-02T15:05:00Z">
+        <w:r>
+          <w:t>,</w:t>
+        </w:r>
+      </w:ins>
+      <w:r>
+        <w:t>000 data points in a few inches)</w:t>
+      </w:r>
+      <w:ins w:id="257" w:author="Bob Rudis" w:date="2013-09-02T15:05:00Z">
+        <w:r>
+          <w:t>,</w:t>
+        </w:r>
+      </w:ins>
+      <w:r>
+        <w:t xml:space="preserve"> and when we try to represent that data with a line plot, the lines are crisscrossing over one another so much that they look like one thick and jittery line.   If we try to reduce the mess by simplifying the underlying data with an hourly average (middle plot in </w:t>
+      </w:r>
+      <w:ins w:id="258" w:author="Bob Rudis" w:date="2013-09-02T15:08:00Z">
+        <w:r>
+          <w:t xml:space="preserve">Figure </w:t>
+        </w:r>
+      </w:ins>
+      <w:r>
+        <w:t xml:space="preserve">6.18), we lose the extremes and the details, which is not generally good in an industry where extremes matter.  In the bottom plot, we replaced the lines in the first plot with points.  This removes </w:t>
+      </w:r>
+      <w:del w:id="259" w:author="Bob Rudis" w:date="2013-09-02T15:06:00Z">
+        <w:r>
+          <w:delText>a lot</w:delText>
+        </w:r>
+      </w:del>
+      <w:ins w:id="260" w:author="Bob Rudis" w:date="2013-09-02T15:06:00Z">
+        <w:r>
+          <w:t>much</w:t>
+        </w:r>
+      </w:ins>
+      <w:r>
+        <w:t xml:space="preserve"> of the mess</w:t>
+      </w:r>
+      <w:ins w:id="261" w:author="Bob Rudis" w:date="2013-09-02T15:06:00Z">
+        <w:r>
+          <w:t xml:space="preserve"> and</w:t>
+        </w:r>
+      </w:ins>
+      <w:del w:id="262" w:author="Bob Rudis" w:date="2013-09-02T15:06:00Z">
+        <w:r>
+          <w:delText>,</w:delText>
+        </w:r>
+      </w:del>
+      <w:r>
+        <w:t xml:space="preserve"> allows us to see both the general trends and the extreme points.</w:t>
       </w:r>
       <w:r>
         <w:t xml:space="preserve"> </w:t>
@@ -4332,28 +6160,174 @@
         <w:pStyle w:val="Para"/>
       </w:pPr>
       <w:r>
-        <w:t>Time series data can get very dense to visualize when we are talking about log data.  We even made it easier on ourselves by looking at five-minute slices instead of one-minute slices.  How we prepare and visualize the data is dependent on what we are looking for in the data.  If we looking for specific spikes or gaps in traffic then a rolling average should be avoided, but if we want to understand general patterns, maybe averages are called for.  We’ve covered quite a few techniques so far in this chapter.  Feel free to get creative and try one or more techniques on your time series data.  What we if tried showing each hour with a box plot?  What if we used larger points and varied color based on size and turned down the alpha?  Good visualizations are generally an iterative p</w:t>
+        <w:t xml:space="preserve">Time series data can get very dense to visualize when we are talking about log data.  We even made it easier on ourselves by looking at five-minute slices instead of one-minute slices.  How we prepare and visualize the data is dependent on what we are looking for in the data.  If we </w:t>
+      </w:r>
+      <w:ins w:id="263" w:author="Bob Rudis" w:date="2013-09-02T15:06:00Z">
+        <w:r>
+          <w:t xml:space="preserve">are </w:t>
+        </w:r>
+      </w:ins>
+      <w:r>
+        <w:t>looking for specific spikes or gaps in traffic then a rolling average should be avoided, but if we want to understand general patterns, maybe averages are called for.  We’ve covered quite a few techniques so far in this chapter.  Feel free to get creative and try one or more techniques on your time series data.  What we if tried showing each hour with a box plot?  What if we used larger points and varied color based on size and turned down the alpha?  Good visualizations are generally an iterative p</w:t>
       </w:r>
       <w:r>
         <w:t>roces</w:t>
       </w:r>
       <w:r>
-        <w:t>s, go ahead and experiment!  D</w:t>
-      </w:r>
-      <w:r>
-        <w:t>on’t forget that we aren’t limited to static visualizations.  We can cre</w:t>
-      </w:r>
-      <w:r>
-        <w:t>ate interactive visualizations (see chapter x) and as we’ll see in the next section, time series data is good candidate for turning into a video as well!</w:t>
-      </w:r>
+        <w:t xml:space="preserve">s, </w:t>
+      </w:r>
+      <w:del w:id="264" w:author="Bob Rudis" w:date="2013-09-02T15:09:00Z">
+        <w:r>
+          <w:delText>go ahead</w:delText>
+        </w:r>
+      </w:del>
+      <w:ins w:id="265" w:author="Bob Rudis" w:date="2013-09-02T15:09:00Z">
+        <w:r>
+          <w:t xml:space="preserve">so take this as a license to </w:t>
+        </w:r>
+      </w:ins>
+      <w:del w:id="266" w:author="Bob Rudis" w:date="2013-09-02T15:09:00Z">
+        <w:r>
+          <w:delText xml:space="preserve"> and </w:delText>
+        </w:r>
+      </w:del>
+      <w:r>
+        <w:t xml:space="preserve">experiment!  </w:t>
+      </w:r>
+      <w:del w:id="267" w:author="Bob Rudis" w:date="2013-09-02T15:09:00Z">
+        <w:r>
+          <w:delText>D</w:delText>
+        </w:r>
+        <w:r>
+          <w:delText>on’t forget that</w:delText>
+        </w:r>
+      </w:del>
+      <w:ins w:id="268" w:author="Bob Rudis" w:date="2013-09-02T15:09:00Z">
+        <w:r>
+          <w:t>Remember that</w:t>
+        </w:r>
+      </w:ins>
+      <w:r>
+        <w:t xml:space="preserve"> we aren’t limited to static visualizations.  We can cre</w:t>
+      </w:r>
+      <w:r>
+        <w:t>ate interactive visualizations (</w:t>
+      </w:r>
+      <w:ins w:id="269" w:author="Bob Rudis" w:date="2013-09-02T15:10:00Z">
+        <w:r>
+          <w:t xml:space="preserve">as we’ll </w:t>
+        </w:r>
+      </w:ins>
+      <w:r>
+        <w:t xml:space="preserve">see </w:t>
+      </w:r>
+      <w:ins w:id="270" w:author="Bob Rudis" w:date="2013-09-02T15:10:00Z">
+        <w:r>
+          <w:t>C</w:t>
+        </w:r>
+      </w:ins>
+      <w:del w:id="271" w:author="Bob Rudis" w:date="2013-09-02T15:10:00Z">
+        <w:r>
+          <w:delText>c</w:delText>
+        </w:r>
+      </w:del>
+      <w:r>
+        <w:t xml:space="preserve">hapter </w:t>
+      </w:r>
+      <w:ins w:id="272" w:author="Bob Rudis" w:date="2013-09-02T15:10:00Z">
+        <w:r>
+          <w:t>11</w:t>
+        </w:r>
+      </w:ins>
+      <w:del w:id="273" w:author="Bob Rudis" w:date="2013-09-02T15:10:00Z">
+        <w:r>
+          <w:delText>x</w:delText>
+        </w:r>
+      </w:del>
+      <w:r>
+        <w:t xml:space="preserve">) </w:t>
+      </w:r>
+      <w:del w:id="274" w:author="Bob Rudis" w:date="2013-09-02T15:10:00Z">
+        <w:r>
+          <w:delText>and as we’ll see in the next section</w:delText>
+        </w:r>
+      </w:del>
+      <w:ins w:id="275" w:author="Bob Rudis" w:date="2013-09-02T15:10:00Z">
+        <w:r>
+          <w:t>or turn our</w:t>
+        </w:r>
+      </w:ins>
+      <w:del w:id="276" w:author="Bob Rudis" w:date="2013-09-02T15:10:00Z">
+        <w:r>
+          <w:delText xml:space="preserve">, </w:delText>
+        </w:r>
+      </w:del>
+      <w:ins w:id="277" w:author="Bob Rudis" w:date="2013-09-02T15:10:00Z">
+        <w:r>
+          <w:t xml:space="preserve"> </w:t>
+        </w:r>
+      </w:ins>
+      <w:r>
+        <w:t xml:space="preserve">time series </w:t>
+      </w:r>
+      <w:del w:id="278" w:author="Bob Rudis" w:date="2013-09-02T15:10:00Z">
+        <w:r>
+          <w:delText xml:space="preserve">data is good candidate for turning </w:delText>
+        </w:r>
+      </w:del>
+      <w:r>
+        <w:t xml:space="preserve">into a video </w:t>
+      </w:r>
+      <w:ins w:id="279" w:author="Bob Rudis" w:date="2013-09-02T15:10:00Z">
+        <w:r>
+          <w:t xml:space="preserve">fit for YouTube, </w:t>
+        </w:r>
+      </w:ins>
+      <w:r>
+        <w:t>as well</w:t>
+      </w:r>
+      <w:ins w:id="280" w:author="Bob Rudis" w:date="2013-09-02T15:10:00Z">
+        <w:r>
+          <w:t xml:space="preserve"> see in the next section.</w:t>
+        </w:r>
+      </w:ins>
+      <w:del w:id="281" w:author="Bob Rudis" w:date="2013-09-02T15:10:00Z">
+        <w:r>
+          <w:delText>!</w:delText>
+        </w:r>
+      </w:del>
     </w:p>
     <w:p>
       <w:pPr>
         <w:pStyle w:val="H1"/>
       </w:pPr>
-      <w:r>
-        <w:t>Making Data Movies</w:t>
-      </w:r>
+      <w:del w:id="282" w:author="Bob Rudis" w:date="2013-09-02T15:11:00Z">
+        <w:r>
+          <w:lastRenderedPageBreak/>
+          <w:delText xml:space="preserve">Making </w:delText>
+        </w:r>
+      </w:del>
+      <w:ins w:id="283" w:author="Bob Rudis" w:date="2013-09-02T15:11:00Z">
+        <w:r>
+          <w:t>Turning Your</w:t>
+        </w:r>
+        <w:r>
+          <w:t xml:space="preserve"> </w:t>
+        </w:r>
+      </w:ins>
+      <w:r>
+        <w:t xml:space="preserve">Data </w:t>
+      </w:r>
+      <w:ins w:id="284" w:author="Bob Rudis" w:date="2013-09-02T15:11:00Z">
+        <w:r>
+          <w:t>Into A Movie Star</w:t>
+        </w:r>
+      </w:ins>
+      <w:del w:id="285" w:author="Bob Rudis" w:date="2013-09-02T15:11:00Z">
+        <w:r>
+          <w:delText>Movies</w:delText>
+        </w:r>
+      </w:del>
     </w:p>
     <w:p>
       <w:pPr>
@@ -4432,19 +6406,11 @@
           <w:b/>
         </w:rPr>
       </w:pPr>
-      <w:proofErr w:type="spellStart"/>
       <w:r>
         <w:rPr>
           <w:b/>
         </w:rPr>
-        <w:t>set.seed</w:t>
-      </w:r>
-      <w:proofErr w:type="spellEnd"/>
-      <w:r>
-        <w:rPr>
-          <w:b/>
-        </w:rPr>
-        <w:t>(1)</w:t>
+        <w:t>set.seed(1)</w:t>
       </w:r>
     </w:p>
     <w:p>
@@ -4702,7 +6668,17 @@
         <w:t>the book</w:t>
       </w:r>
       <w:r>
-        <w:t xml:space="preserve"> website if you’d like see our wander</w:t>
+        <w:t xml:space="preserve"> website if you’d like </w:t>
+      </w:r>
+      <w:ins w:id="286" w:author="Bob Rudis" w:date="2013-09-02T15:16:00Z">
+        <w:r>
+          <w:t xml:space="preserve">to </w:t>
+        </w:r>
+      </w:ins>
+      <w:bookmarkStart w:id="287" w:name="_GoBack"/>
+      <w:bookmarkEnd w:id="287"/>
+      <w:r>
+        <w:t>see our wander</w:t>
       </w:r>
       <w:r>
         <w:t>ing random walk in action!</w:t>
@@ -4713,6 +6689,7 @@
         <w:pStyle w:val="Para"/>
       </w:pPr>
       <w:r>
+        <w:lastRenderedPageBreak/>
         <w:t xml:space="preserve"> </w:t>
       </w:r>
     </w:p>
@@ -4728,7 +6705,7 @@
 
 <file path=word/comments.xml><?xml version="1.0" encoding="utf-8"?>
 <w:comments xmlns:wpc="http://schemas.microsoft.com/office/word/2010/wordprocessingCanvas" xmlns:mo="http://schemas.microsoft.com/office/mac/office/2008/main" xmlns:mc="http://schemas.openxmlformats.org/markup-compatibility/2006" xmlns:mv="urn:schemas-microsoft-com:mac:vml" xmlns:o="urn:schemas-microsoft-com:office:office" xmlns:r="http://schemas.openxmlformats.org/officeDocument/2006/relationships" xmlns:m="http://schemas.openxmlformats.org/officeDocument/2006/math" xmlns:v="urn:schemas-microsoft-com:vml" xmlns:wp14="http://schemas.microsoft.com/office/word/2010/wordprocessingDrawing" xmlns:wp="http://schemas.openxmlformats.org/drawingml/2006/wordprocessingDrawing" xmlns:w10="urn:schemas-microsoft-com:office:word" xmlns:w="http://schemas.openxmlformats.org/wordprocessingml/2006/main" xmlns:w14="http://schemas.microsoft.com/office/word/2010/wordml" xmlns:wpg="http://schemas.microsoft.com/office/word/2010/wordprocessingGroup" xmlns:wpi="http://schemas.microsoft.com/office/word/2010/wordprocessingInk" xmlns:wne="http://schemas.microsoft.com/office/word/2006/wordml" xmlns:wps="http://schemas.microsoft.com/office/word/2010/wordprocessingShape" mc:Ignorable="w14 wp14">
-  <w:comment w:id="1" w:author="Jay Jacobs" w:date="2013-08-30T21:31:00Z" w:initials="JJ">
+  <w:comment w:id="43" w:author="Bob Rudis" w:date="2013-09-02T12:47:00Z" w:initials="BR">
     <w:p>
       <w:pPr>
         <w:pStyle w:val="CommentText"/>
@@ -4741,15 +6718,15 @@
       </w:r>
       <w:proofErr w:type="gramStart"/>
       <w:r>
-        <w:t>color</w:t>
+        <w:t>hope</w:t>
       </w:r>
       <w:proofErr w:type="gramEnd"/>
       <w:r>
-        <w:t xml:space="preserve"> blind not covered?</w:t>
+        <w:t>…aren't viewed with a deer-in-the headlights reaction :-)</w:t>
       </w:r>
     </w:p>
   </w:comment>
-  <w:comment w:id="2" w:author="Jay Jacobs" w:date="2013-08-31T11:18:00Z" w:initials="JJ">
+  <w:comment w:id="46" w:author="Bob Rudis" w:date="2013-09-02T12:50:00Z" w:initials="BR">
     <w:p>
       <w:pPr>
         <w:pStyle w:val="CommentText"/>
@@ -4760,13 +6737,133 @@
         </w:rPr>
         <w:annotationRef/>
       </w:r>
+      <w:proofErr w:type="spellStart"/>
       <w:proofErr w:type="gramStart"/>
       <w:r>
+        <w:t>i</w:t>
+      </w:r>
+      <w:proofErr w:type="spellEnd"/>
+      <w:proofErr w:type="gramEnd"/>
+      <w:r>
+        <w:t xml:space="preserve"> don't know how to re-phrase this, but it's confusing. </w:t>
+      </w:r>
+    </w:p>
+  </w:comment>
+  <w:comment w:id="111" w:author="Bob Rudis" w:date="2013-09-02T13:12:00Z" w:initials="BR">
+    <w:p>
+      <w:pPr>
+        <w:pStyle w:val="CommentText"/>
+      </w:pPr>
+      <w:r>
+        <w:rPr>
+          <w:rStyle w:val="CommentReference"/>
+        </w:rPr>
+        <w:annotationRef/>
+      </w:r>
+      <w:proofErr w:type="gramStart"/>
+      <w:r>
+        <w:t>seems</w:t>
+      </w:r>
+      <w:proofErr w:type="gramEnd"/>
+      <w:r>
+        <w:t xml:space="preserve"> like this is in the wrong place?</w:t>
+      </w:r>
+    </w:p>
+  </w:comment>
+  <w:comment w:id="122" w:author="Bob Rudis" w:date="2013-09-02T13:18:00Z" w:initials="BR">
+    <w:p>
+      <w:pPr>
+        <w:pStyle w:val="CommentText"/>
+      </w:pPr>
+      <w:r>
+        <w:rPr>
+          <w:rStyle w:val="CommentReference"/>
+        </w:rPr>
+        <w:annotationRef/>
+      </w:r>
+      <w:proofErr w:type="gramStart"/>
+      <w:r>
+        <w:t>just</w:t>
+      </w:r>
+      <w:proofErr w:type="gramEnd"/>
+      <w:r>
+        <w:t xml:space="preserve"> following the guidance fro kevin on including some URLS in the txt</w:t>
+      </w:r>
+    </w:p>
+  </w:comment>
+  <w:comment w:id="129" w:author="Jay Jacobs" w:date="2013-08-30T21:31:00Z" w:initials="JJ">
+    <w:p>
+      <w:pPr>
+        <w:pStyle w:val="CommentText"/>
+      </w:pPr>
+      <w:r>
+        <w:rPr>
+          <w:rStyle w:val="CommentReference"/>
+        </w:rPr>
+        <w:annotationRef/>
+      </w:r>
+      <w:proofErr w:type="gramStart"/>
+      <w:r>
+        <w:t>color</w:t>
+      </w:r>
+      <w:proofErr w:type="gramEnd"/>
+      <w:r>
+        <w:t xml:space="preserve"> blind not covered?</w:t>
+      </w:r>
+    </w:p>
+  </w:comment>
+  <w:comment w:id="131" w:author="Bob Rudis" w:date="2013-09-02T14:06:00Z" w:initials="BR">
+    <w:p>
+      <w:pPr>
+        <w:pStyle w:val="CommentText"/>
+      </w:pPr>
+      <w:r>
+        <w:rPr>
+          <w:rStyle w:val="CommentReference"/>
+        </w:rPr>
+        <w:annotationRef/>
+      </w:r>
+      <w:proofErr w:type="gramStart"/>
+      <w:r>
+        <w:t>awesome</w:t>
+      </w:r>
+      <w:proofErr w:type="gramEnd"/>
+    </w:p>
+  </w:comment>
+  <w:comment w:id="182" w:author="Jay Jacobs" w:date="2013-08-31T11:18:00Z" w:initials="JJ">
+    <w:p>
+      <w:pPr>
+        <w:pStyle w:val="CommentText"/>
+      </w:pPr>
+      <w:r>
+        <w:rPr>
+          <w:rStyle w:val="CommentReference"/>
+        </w:rPr>
+        <w:annotationRef/>
+      </w:r>
+      <w:proofErr w:type="gramStart"/>
+      <w:r>
         <w:t>wonder</w:t>
       </w:r>
       <w:proofErr w:type="gramEnd"/>
       <w:r>
         <w:t xml:space="preserve"> if we want to talk about stacked area charts here.</w:t>
+      </w:r>
+    </w:p>
+  </w:comment>
+  <w:comment w:id="183" w:author="Bob Rudis" w:date="2013-09-02T14:18:00Z" w:initials="BR">
+    <w:p>
+      <w:pPr>
+        <w:pStyle w:val="CommentText"/>
+      </w:pPr>
+      <w:r>
+        <w:rPr>
+          <w:rStyle w:val="CommentReference"/>
+        </w:rPr>
+        <w:annotationRef/>
+      </w:r>
+      <w:r>
+        <w:t xml:space="preserve">NO! :-) unless it's to say "don't use them" </w:t>
       </w:r>
     </w:p>
   </w:comment>
@@ -8125,8 +10222,9 @@
   </w:style>
   <w:style w:type="character" w:default="1" w:styleId="DefaultParagraphFont">
     <w:name w:val="Default Paragraph Font"/>
+    <w:uiPriority w:val="1"/>
     <w:semiHidden/>
-    <w:rsid w:val="0023420B"/>
+    <w:unhideWhenUsed/>
   </w:style>
   <w:style w:type="table" w:default="1" w:styleId="TableNormal">
     <w:name w:val="Normal Table"/>
@@ -8145,8 +10243,9 @@
   </w:style>
   <w:style w:type="numbering" w:default="1" w:styleId="NoList">
     <w:name w:val="No List"/>
+    <w:uiPriority w:val="99"/>
     <w:semiHidden/>
-    <w:rsid w:val="0023420B"/>
+    <w:unhideWhenUsed/>
   </w:style>
   <w:style w:type="table" w:styleId="MediumShading2-Accent4">
     <w:name w:val="Medium Shading 2 Accent 4"/>
@@ -28387,6 +30486,16 @@
       <w:sz w:val="32"/>
       <w:szCs w:val="32"/>
     </w:rPr>
+  </w:style>
+  <w:style w:type="paragraph" w:customStyle="1" w:styleId="h3H3">
+    <w:name w:val="h3H3"/>
+    <w:basedOn w:val="H3"/>
+    <w:rsid w:val="009D4F9E"/>
+  </w:style>
+  <w:style w:type="paragraph" w:customStyle="1" w:styleId="h3H3H2">
+    <w:name w:val="h3H3H2"/>
+    <w:basedOn w:val="h3H3"/>
+    <w:rsid w:val="009D4F9E"/>
   </w:style>
 </w:styles>
 </file>
@@ -28749,8 +30858,9 @@
   </w:style>
   <w:style w:type="character" w:default="1" w:styleId="DefaultParagraphFont">
     <w:name w:val="Default Paragraph Font"/>
+    <w:uiPriority w:val="1"/>
     <w:semiHidden/>
-    <w:rsid w:val="0023420B"/>
+    <w:unhideWhenUsed/>
   </w:style>
   <w:style w:type="table" w:default="1" w:styleId="TableNormal">
     <w:name w:val="Normal Table"/>
@@ -28769,8 +30879,9 @@
   </w:style>
   <w:style w:type="numbering" w:default="1" w:styleId="NoList">
     <w:name w:val="No List"/>
+    <w:uiPriority w:val="99"/>
     <w:semiHidden/>
-    <w:rsid w:val="0023420B"/>
+    <w:unhideWhenUsed/>
   </w:style>
   <w:style w:type="table" w:styleId="MediumShading2-Accent4">
     <w:name w:val="Medium Shading 2 Accent 4"/>
@@ -49011,6 +51122,16 @@
       <w:sz w:val="32"/>
       <w:szCs w:val="32"/>
     </w:rPr>
+  </w:style>
+  <w:style w:type="paragraph" w:customStyle="1" w:styleId="h3H3">
+    <w:name w:val="h3H3"/>
+    <w:basedOn w:val="H3"/>
+    <w:rsid w:val="009D4F9E"/>
+  </w:style>
+  <w:style w:type="paragraph" w:customStyle="1" w:styleId="h3H3H2">
+    <w:name w:val="h3H3H2"/>
+    <w:basedOn w:val="h3H3"/>
+    <w:rsid w:val="009D4F9E"/>
   </w:style>
 </w:styles>
 </file>

</xml_diff>